<commit_message>
Coesione, accoppiamento e principi di buona progettazione
</commit_message>
<xml_diff>
--- a/RubricaTelefonica/Documentazione/Documentazioni Diagrammi Sequenziali/Coesione, accoppiamento e principi di buona progettazione.docx
+++ b/RubricaTelefonica/Documentazione/Documentazioni Diagrammi Sequenziali/Coesione, accoppiamento e principi di buona progettazione.docx
@@ -144,12 +144,21 @@
           <w:szCs w:val="32"/>
         </w:rPr>
       </w:pPr>
-      <w:r>
-        <w:rPr>
-          <w:sz w:val="40"/>
-          <w:szCs w:val="40"/>
-        </w:rPr>
-        <w:t>HomeController:</w:t>
+      <w:proofErr w:type="spellStart"/>
+      <w:r>
+        <w:rPr>
+          <w:sz w:val="40"/>
+          <w:szCs w:val="40"/>
+        </w:rPr>
+        <w:t>HomeController</w:t>
+      </w:r>
+      <w:proofErr w:type="spellEnd"/>
+      <w:r>
+        <w:rPr>
+          <w:sz w:val="40"/>
+          <w:szCs w:val="40"/>
+        </w:rPr>
+        <w:t>:</w:t>
       </w:r>
       <w:r>
         <w:rPr>
@@ -178,16 +187,33 @@
           <w:sz w:val="32"/>
           <w:szCs w:val="32"/>
         </w:rPr>
-        <w:t>La classe HomeController lavora solo alla gestione della relativa interfaccia grafica.</w:t>
-      </w:r>
-    </w:p>
-    <w:p>
-      <w:pPr>
-        <w:rPr>
-          <w:sz w:val="32"/>
-          <w:szCs w:val="32"/>
-        </w:rPr>
-      </w:pPr>
+        <w:t xml:space="preserve">La classe </w:t>
+      </w:r>
+      <w:proofErr w:type="spellStart"/>
+      <w:r>
+        <w:rPr>
+          <w:sz w:val="32"/>
+          <w:szCs w:val="32"/>
+        </w:rPr>
+        <w:t>HomeController</w:t>
+      </w:r>
+      <w:proofErr w:type="spellEnd"/>
+      <w:r>
+        <w:rPr>
+          <w:sz w:val="32"/>
+          <w:szCs w:val="32"/>
+        </w:rPr>
+        <w:t xml:space="preserve"> lavora solo alla gestione della relativa interfaccia grafica.</w:t>
+      </w:r>
+    </w:p>
+    <w:p>
+      <w:pPr>
+        <w:rPr>
+          <w:sz w:val="32"/>
+          <w:szCs w:val="32"/>
+        </w:rPr>
+      </w:pPr>
+      <w:proofErr w:type="spellStart"/>
       <w:r>
         <w:rPr>
           <w:sz w:val="40"/>
@@ -195,6 +221,7 @@
         </w:rPr>
         <w:t>SecondaryController</w:t>
       </w:r>
+      <w:proofErr w:type="spellEnd"/>
       <w:r>
         <w:rPr>
           <w:sz w:val="40"/>
@@ -231,34 +258,45 @@
         </w:rPr>
         <w:t xml:space="preserve">La classe </w:t>
       </w:r>
-      <w:r>
-        <w:rPr>
-          <w:sz w:val="32"/>
-          <w:szCs w:val="32"/>
-        </w:rPr>
-        <w:t>Secondary</w:t>
-      </w:r>
-      <w:r>
-        <w:rPr>
-          <w:sz w:val="32"/>
-          <w:szCs w:val="32"/>
-        </w:rPr>
-        <w:t>Controller lavora solo alla gestione della relativa interfaccia grafica.</w:t>
-      </w:r>
-    </w:p>
-    <w:p>
-      <w:pPr>
-        <w:rPr>
-          <w:sz w:val="32"/>
-          <w:szCs w:val="32"/>
-        </w:rPr>
-      </w:pPr>
-      <w:r>
-        <w:rPr>
-          <w:sz w:val="40"/>
-          <w:szCs w:val="40"/>
-        </w:rPr>
-        <w:t>SuperController:</w:t>
+      <w:proofErr w:type="spellStart"/>
+      <w:r>
+        <w:rPr>
+          <w:sz w:val="32"/>
+          <w:szCs w:val="32"/>
+        </w:rPr>
+        <w:t>SecondaryController</w:t>
+      </w:r>
+      <w:proofErr w:type="spellEnd"/>
+      <w:r>
+        <w:rPr>
+          <w:sz w:val="32"/>
+          <w:szCs w:val="32"/>
+        </w:rPr>
+        <w:t xml:space="preserve"> lavora solo alla gestione della relativa interfaccia grafica.</w:t>
+      </w:r>
+    </w:p>
+    <w:p>
+      <w:pPr>
+        <w:rPr>
+          <w:sz w:val="32"/>
+          <w:szCs w:val="32"/>
+        </w:rPr>
+      </w:pPr>
+      <w:proofErr w:type="spellStart"/>
+      <w:r>
+        <w:rPr>
+          <w:sz w:val="40"/>
+          <w:szCs w:val="40"/>
+        </w:rPr>
+        <w:t>SuperController</w:t>
+      </w:r>
+      <w:proofErr w:type="spellEnd"/>
+      <w:r>
+        <w:rPr>
+          <w:sz w:val="40"/>
+          <w:szCs w:val="40"/>
+        </w:rPr>
+        <w:t>:</w:t>
       </w:r>
       <w:r>
         <w:rPr>
@@ -289,6 +327,7 @@
         </w:rPr>
         <w:t xml:space="preserve">I metodi della classe </w:t>
       </w:r>
+      <w:proofErr w:type="spellStart"/>
       <w:r>
         <w:rPr>
           <w:sz w:val="32"/>
@@ -296,6 +335,7 @@
         </w:rPr>
         <w:t>SuperController</w:t>
       </w:r>
+      <w:proofErr w:type="spellEnd"/>
       <w:r>
         <w:rPr>
           <w:sz w:val="32"/>
@@ -315,8 +355,49 @@
           <w:sz w:val="32"/>
           <w:szCs w:val="32"/>
         </w:rPr>
-        <w:t>l’aggiunta e la rimozione di elementi dalle sue ObservableList, FilteredList e SortedList</w:t>
-      </w:r>
+        <w:t xml:space="preserve">l’aggiunta e la rimozione di elementi dalle sue </w:t>
+      </w:r>
+      <w:proofErr w:type="spellStart"/>
+      <w:r>
+        <w:rPr>
+          <w:sz w:val="32"/>
+          <w:szCs w:val="32"/>
+        </w:rPr>
+        <w:t>ObservableList</w:t>
+      </w:r>
+      <w:proofErr w:type="spellEnd"/>
+      <w:r>
+        <w:rPr>
+          <w:sz w:val="32"/>
+          <w:szCs w:val="32"/>
+        </w:rPr>
+        <w:t xml:space="preserve">, </w:t>
+      </w:r>
+      <w:proofErr w:type="spellStart"/>
+      <w:r>
+        <w:rPr>
+          <w:sz w:val="32"/>
+          <w:szCs w:val="32"/>
+        </w:rPr>
+        <w:t>FilteredList</w:t>
+      </w:r>
+      <w:proofErr w:type="spellEnd"/>
+      <w:r>
+        <w:rPr>
+          <w:sz w:val="32"/>
+          <w:szCs w:val="32"/>
+        </w:rPr>
+        <w:t xml:space="preserve"> e </w:t>
+      </w:r>
+      <w:proofErr w:type="spellStart"/>
+      <w:r>
+        <w:rPr>
+          <w:sz w:val="32"/>
+          <w:szCs w:val="32"/>
+        </w:rPr>
+        <w:t>SortedList</w:t>
+      </w:r>
+      <w:proofErr w:type="spellEnd"/>
       <w:r>
         <w:rPr>
           <w:sz w:val="32"/>
@@ -440,12 +521,21 @@
           <w:szCs w:val="32"/>
         </w:rPr>
       </w:pPr>
-      <w:r>
-        <w:rPr>
-          <w:sz w:val="40"/>
-          <w:szCs w:val="40"/>
-        </w:rPr>
-        <w:t>HomeController:</w:t>
+      <w:proofErr w:type="spellStart"/>
+      <w:r>
+        <w:rPr>
+          <w:sz w:val="40"/>
+          <w:szCs w:val="40"/>
+        </w:rPr>
+        <w:t>HomeController</w:t>
+      </w:r>
+      <w:proofErr w:type="spellEnd"/>
+      <w:r>
+        <w:rPr>
+          <w:sz w:val="40"/>
+          <w:szCs w:val="40"/>
+        </w:rPr>
+        <w:t>:</w:t>
       </w:r>
       <w:r>
         <w:rPr>
@@ -467,23 +557,104 @@
           <w:sz w:val="32"/>
           <w:szCs w:val="32"/>
         </w:rPr>
-        <w:t xml:space="preserve">La classe HomeController gestisce solo la propria interfaccia grafica, usando solo piccoli metodi statici dalla classe App e modificando all’occorrenza </w:t>
-      </w:r>
-      <w:r>
-        <w:rPr>
-          <w:sz w:val="32"/>
-          <w:szCs w:val="32"/>
-        </w:rPr>
-        <w:t>le ObservableList, FilteredList e SortedList (tutte statiche) della classe SuperController.</w:t>
-      </w:r>
-    </w:p>
-    <w:p>
-      <w:pPr>
-        <w:rPr>
-          <w:sz w:val="32"/>
-          <w:szCs w:val="32"/>
-        </w:rPr>
-      </w:pPr>
+        <w:t xml:space="preserve">La classe </w:t>
+      </w:r>
+      <w:proofErr w:type="spellStart"/>
+      <w:r>
+        <w:rPr>
+          <w:sz w:val="32"/>
+          <w:szCs w:val="32"/>
+        </w:rPr>
+        <w:t>HomeController</w:t>
+      </w:r>
+      <w:proofErr w:type="spellEnd"/>
+      <w:r>
+        <w:rPr>
+          <w:sz w:val="32"/>
+          <w:szCs w:val="32"/>
+        </w:rPr>
+        <w:t xml:space="preserve"> gestisce solo la propria interfaccia grafica, usando solo piccoli metodi statici dalla classe App e modificando all’occorrenza </w:t>
+      </w:r>
+      <w:r>
+        <w:rPr>
+          <w:sz w:val="32"/>
+          <w:szCs w:val="32"/>
+        </w:rPr>
+        <w:t xml:space="preserve">le </w:t>
+      </w:r>
+      <w:proofErr w:type="spellStart"/>
+      <w:r>
+        <w:rPr>
+          <w:sz w:val="32"/>
+          <w:szCs w:val="32"/>
+        </w:rPr>
+        <w:t>ObservableList</w:t>
+      </w:r>
+      <w:proofErr w:type="spellEnd"/>
+      <w:r>
+        <w:rPr>
+          <w:sz w:val="32"/>
+          <w:szCs w:val="32"/>
+        </w:rPr>
+        <w:t xml:space="preserve">, </w:t>
+      </w:r>
+      <w:proofErr w:type="spellStart"/>
+      <w:r>
+        <w:rPr>
+          <w:sz w:val="32"/>
+          <w:szCs w:val="32"/>
+        </w:rPr>
+        <w:t>FilteredList</w:t>
+      </w:r>
+      <w:proofErr w:type="spellEnd"/>
+      <w:r>
+        <w:rPr>
+          <w:sz w:val="32"/>
+          <w:szCs w:val="32"/>
+        </w:rPr>
+        <w:t xml:space="preserve"> e </w:t>
+      </w:r>
+      <w:proofErr w:type="spellStart"/>
+      <w:r>
+        <w:rPr>
+          <w:sz w:val="32"/>
+          <w:szCs w:val="32"/>
+        </w:rPr>
+        <w:t>SortedList</w:t>
+      </w:r>
+      <w:proofErr w:type="spellEnd"/>
+      <w:r>
+        <w:rPr>
+          <w:sz w:val="32"/>
+          <w:szCs w:val="32"/>
+        </w:rPr>
+        <w:t xml:space="preserve"> (tutte statiche) della classe </w:t>
+      </w:r>
+      <w:proofErr w:type="spellStart"/>
+      <w:r>
+        <w:rPr>
+          <w:sz w:val="32"/>
+          <w:szCs w:val="32"/>
+        </w:rPr>
+        <w:t>SuperController</w:t>
+      </w:r>
+      <w:proofErr w:type="spellEnd"/>
+      <w:r>
+        <w:rPr>
+          <w:sz w:val="32"/>
+          <w:szCs w:val="32"/>
+        </w:rPr>
+        <w:t>.</w:t>
+      </w:r>
+    </w:p>
+    <w:p>
+      <w:pPr>
+        <w:rPr>
+          <w:sz w:val="32"/>
+          <w:szCs w:val="32"/>
+        </w:rPr>
+      </w:pPr>
+      <w:proofErr w:type="spellStart"/>
       <w:r>
         <w:rPr>
           <w:sz w:val="40"/>
@@ -491,6 +662,7 @@
         </w:rPr>
         <w:t>SecondaryController</w:t>
       </w:r>
+      <w:proofErr w:type="spellEnd"/>
       <w:r>
         <w:rPr>
           <w:sz w:val="40"/>
@@ -520,34 +692,109 @@
         </w:rPr>
         <w:t xml:space="preserve">La classe </w:t>
       </w:r>
-      <w:r>
-        <w:rPr>
-          <w:sz w:val="32"/>
-          <w:szCs w:val="32"/>
-        </w:rPr>
-        <w:t>Secondary</w:t>
-      </w:r>
-      <w:r>
-        <w:rPr>
-          <w:sz w:val="32"/>
-          <w:szCs w:val="32"/>
-        </w:rPr>
-        <w:t>Controller gestisce solo la propria interfaccia grafica, usando solo piccoli metodi statici dalla classe App e modificando all’occorrenza le ObservableList, FilteredList e SortedList (tutte statiche) della classe SuperController.</w:t>
-      </w:r>
-    </w:p>
-    <w:p>
-      <w:pPr>
-        <w:rPr>
-          <w:sz w:val="32"/>
-          <w:szCs w:val="32"/>
-        </w:rPr>
-      </w:pPr>
-      <w:r>
-        <w:rPr>
-          <w:sz w:val="40"/>
-          <w:szCs w:val="40"/>
-        </w:rPr>
-        <w:t>SuperController:</w:t>
+      <w:proofErr w:type="spellStart"/>
+      <w:r>
+        <w:rPr>
+          <w:sz w:val="32"/>
+          <w:szCs w:val="32"/>
+        </w:rPr>
+        <w:t>SecondaryController</w:t>
+      </w:r>
+      <w:proofErr w:type="spellEnd"/>
+      <w:r>
+        <w:rPr>
+          <w:sz w:val="32"/>
+          <w:szCs w:val="32"/>
+        </w:rPr>
+        <w:t xml:space="preserve"> gestisce solo la propria interfaccia grafica, usando solo piccoli metodi statici dalla classe App e modificando all’occorrenza le </w:t>
+      </w:r>
+      <w:proofErr w:type="spellStart"/>
+      <w:r>
+        <w:rPr>
+          <w:sz w:val="32"/>
+          <w:szCs w:val="32"/>
+        </w:rPr>
+        <w:t>ObservableList</w:t>
+      </w:r>
+      <w:proofErr w:type="spellEnd"/>
+      <w:r>
+        <w:rPr>
+          <w:sz w:val="32"/>
+          <w:szCs w:val="32"/>
+        </w:rPr>
+        <w:t xml:space="preserve">, </w:t>
+      </w:r>
+      <w:proofErr w:type="spellStart"/>
+      <w:r>
+        <w:rPr>
+          <w:sz w:val="32"/>
+          <w:szCs w:val="32"/>
+        </w:rPr>
+        <w:t>FilteredList</w:t>
+      </w:r>
+      <w:proofErr w:type="spellEnd"/>
+      <w:r>
+        <w:rPr>
+          <w:sz w:val="32"/>
+          <w:szCs w:val="32"/>
+        </w:rPr>
+        <w:t xml:space="preserve"> e </w:t>
+      </w:r>
+      <w:proofErr w:type="spellStart"/>
+      <w:r>
+        <w:rPr>
+          <w:sz w:val="32"/>
+          <w:szCs w:val="32"/>
+        </w:rPr>
+        <w:t>SortedList</w:t>
+      </w:r>
+      <w:proofErr w:type="spellEnd"/>
+      <w:r>
+        <w:rPr>
+          <w:sz w:val="32"/>
+          <w:szCs w:val="32"/>
+        </w:rPr>
+        <w:t xml:space="preserve"> (tutte statiche) della classe </w:t>
+      </w:r>
+      <w:proofErr w:type="spellStart"/>
+      <w:r>
+        <w:rPr>
+          <w:sz w:val="32"/>
+          <w:szCs w:val="32"/>
+        </w:rPr>
+        <w:t>SuperController</w:t>
+      </w:r>
+      <w:proofErr w:type="spellEnd"/>
+      <w:r>
+        <w:rPr>
+          <w:sz w:val="32"/>
+          <w:szCs w:val="32"/>
+        </w:rPr>
+        <w:t>.</w:t>
+      </w:r>
+    </w:p>
+    <w:p>
+      <w:pPr>
+        <w:rPr>
+          <w:sz w:val="32"/>
+          <w:szCs w:val="32"/>
+        </w:rPr>
+      </w:pPr>
+      <w:proofErr w:type="spellStart"/>
+      <w:r>
+        <w:rPr>
+          <w:sz w:val="40"/>
+          <w:szCs w:val="40"/>
+        </w:rPr>
+        <w:t>SuperController</w:t>
+      </w:r>
+      <w:proofErr w:type="spellEnd"/>
+      <w:r>
+        <w:rPr>
+          <w:sz w:val="40"/>
+          <w:szCs w:val="40"/>
+        </w:rPr>
+        <w:t>:</w:t>
       </w:r>
       <w:r>
         <w:rPr>
@@ -569,7 +816,23 @@
           <w:sz w:val="32"/>
           <w:szCs w:val="32"/>
         </w:rPr>
-        <w:t xml:space="preserve">La classe SuperController gestisce </w:t>
+        <w:t xml:space="preserve">La classe </w:t>
+      </w:r>
+      <w:proofErr w:type="spellStart"/>
+      <w:r>
+        <w:rPr>
+          <w:sz w:val="32"/>
+          <w:szCs w:val="32"/>
+        </w:rPr>
+        <w:t>SuperController</w:t>
+      </w:r>
+      <w:proofErr w:type="spellEnd"/>
+      <w:r>
+        <w:rPr>
+          <w:sz w:val="32"/>
+          <w:szCs w:val="32"/>
+        </w:rPr>
+        <w:t xml:space="preserve"> gestisce </w:t>
       </w:r>
       <w:r>
         <w:rPr>
@@ -583,7 +846,23 @@
           <w:sz w:val="32"/>
           <w:szCs w:val="32"/>
         </w:rPr>
-        <w:t xml:space="preserve"> ObservableList, </w:t>
+        <w:t xml:space="preserve"> </w:t>
+      </w:r>
+      <w:proofErr w:type="spellStart"/>
+      <w:r>
+        <w:rPr>
+          <w:sz w:val="32"/>
+          <w:szCs w:val="32"/>
+        </w:rPr>
+        <w:t>ObservableList</w:t>
+      </w:r>
+      <w:proofErr w:type="spellEnd"/>
+      <w:r>
+        <w:rPr>
+          <w:sz w:val="32"/>
+          <w:szCs w:val="32"/>
+        </w:rPr>
+        <w:t xml:space="preserve">, </w:t>
       </w:r>
       <w:r>
         <w:rPr>
@@ -592,12 +871,21 @@
         </w:rPr>
         <w:t xml:space="preserve">una </w:t>
       </w:r>
-      <w:r>
-        <w:rPr>
-          <w:sz w:val="32"/>
-          <w:szCs w:val="32"/>
-        </w:rPr>
-        <w:t xml:space="preserve">FilteredList e </w:t>
+      <w:proofErr w:type="spellStart"/>
+      <w:r>
+        <w:rPr>
+          <w:sz w:val="32"/>
+          <w:szCs w:val="32"/>
+        </w:rPr>
+        <w:t>FilteredList</w:t>
+      </w:r>
+      <w:proofErr w:type="spellEnd"/>
+      <w:r>
+        <w:rPr>
+          <w:sz w:val="32"/>
+          <w:szCs w:val="32"/>
+        </w:rPr>
+        <w:t xml:space="preserve"> e </w:t>
       </w:r>
       <w:r>
         <w:rPr>
@@ -606,26 +894,37 @@
         </w:rPr>
         <w:t xml:space="preserve">una </w:t>
       </w:r>
-      <w:r>
-        <w:rPr>
-          <w:sz w:val="32"/>
-          <w:szCs w:val="32"/>
-        </w:rPr>
-        <w:t xml:space="preserve">SortedList (tutte </w:t>
-      </w:r>
-      <w:r>
-        <w:rPr>
-          <w:sz w:val="32"/>
-          <w:szCs w:val="32"/>
-        </w:rPr>
-        <w:t xml:space="preserve">e 3 </w:t>
-      </w:r>
-      <w:r>
-        <w:rPr>
-          <w:sz w:val="32"/>
-          <w:szCs w:val="32"/>
-        </w:rPr>
-        <w:t>statiche)</w:t>
+      <w:proofErr w:type="spellStart"/>
+      <w:r>
+        <w:rPr>
+          <w:sz w:val="32"/>
+          <w:szCs w:val="32"/>
+        </w:rPr>
+        <w:t>SortedList</w:t>
+      </w:r>
+      <w:proofErr w:type="spellEnd"/>
+      <w:r>
+        <w:rPr>
+          <w:sz w:val="32"/>
+          <w:szCs w:val="32"/>
+        </w:rPr>
+        <w:t xml:space="preserve"> (tutte e </w:t>
+      </w:r>
+      <w:proofErr w:type="gramStart"/>
+      <w:r>
+        <w:rPr>
+          <w:sz w:val="32"/>
+          <w:szCs w:val="32"/>
+        </w:rPr>
+        <w:t>3</w:t>
+      </w:r>
+      <w:proofErr w:type="gramEnd"/>
+      <w:r>
+        <w:rPr>
+          <w:sz w:val="32"/>
+          <w:szCs w:val="32"/>
+        </w:rPr>
+        <w:t xml:space="preserve"> statiche)</w:t>
       </w:r>
       <w:r>
         <w:rPr>
@@ -1489,6 +1788,7 @@
   <w:style w:type="character" w:default="1" w:styleId="Carpredefinitoparagrafo">
     <w:name w:val="Default Paragraph Font"/>
     <w:uiPriority w:val="1"/>
+    <w:semiHidden/>
     <w:unhideWhenUsed/>
   </w:style>
   <w:style w:type="table" w:default="1" w:styleId="Tabellanormale">

</xml_diff>

<commit_message>
Ho aggiornato la documentazione
</commit_message>
<xml_diff>
--- a/RubricaTelefonica/Documentazione/Documentazioni Diagrammi Sequenziali/Coesione, accoppiamento e principi di buona progettazione.docx
+++ b/RubricaTelefonica/Documentazione/Documentazioni Diagrammi Sequenziali/Coesione, accoppiamento e principi di buona progettazione.docx
@@ -1,6 +1,6 @@
 
 <file path=word/document.xml><?xml version="1.0" encoding="utf-8"?>
-<w:document xmlns:wpc="http://schemas.microsoft.com/office/word/2010/wordprocessingCanvas" xmlns:cx="http://schemas.microsoft.com/office/drawing/2014/chartex" xmlns:cx1="http://schemas.microsoft.com/office/drawing/2015/9/8/chartex" xmlns:cx2="http://schemas.microsoft.com/office/drawing/2015/10/21/chartex" xmlns:cx3="http://schemas.microsoft.com/office/drawing/2016/5/9/chartex" xmlns:cx4="http://schemas.microsoft.com/office/drawing/2016/5/10/chartex" xmlns:cx5="http://schemas.microsoft.com/office/drawing/2016/5/11/chartex" xmlns:cx6="http://schemas.microsoft.com/office/drawing/2016/5/12/chartex" xmlns:cx7="http://schemas.microsoft.com/office/drawing/2016/5/13/chartex" xmlns:cx8="http://schemas.microsoft.com/office/drawing/2016/5/14/chartex" xmlns:mc="http://schemas.openxmlformats.org/markup-compatibility/2006" xmlns:aink="http://schemas.microsoft.com/office/drawing/2016/ink" xmlns:am3d="http://schemas.microsoft.com/office/drawing/2017/model3d" xmlns:o="urn:schemas-microsoft-com:office:office" xmlns:oel="http://schemas.microsoft.com/office/2019/extlst" xmlns:r="http://schemas.openxmlformats.org/officeDocument/2006/relationships" xmlns:m="http://schemas.openxmlformats.org/officeDocument/2006/math" xmlns:v="urn:schemas-microsoft-com:vml" xmlns:wp14="http://schemas.microsoft.com/office/word/2010/wordprocessingDrawing" xmlns:wp="http://schemas.openxmlformats.org/drawingml/2006/wordprocessingDrawing" xmlns:w10="urn:schemas-microsoft-com:office:word" xmlns:w="http://schemas.openxmlformats.org/wordprocessingml/2006/main" xmlns:w14="http://schemas.microsoft.com/office/word/2010/wordml" xmlns:w15="http://schemas.microsoft.com/office/word/2012/wordml" xmlns:w16cex="http://schemas.microsoft.com/office/word/2018/wordml/cex" xmlns:w16cid="http://schemas.microsoft.com/office/word/2016/wordml/cid" xmlns:w16="http://schemas.microsoft.com/office/word/2018/wordml" xmlns:w16du="http://schemas.microsoft.com/office/word/2023/wordml/word16du" xmlns:w16sdtdh="http://schemas.microsoft.com/office/word/2020/wordml/sdtdatahash" xmlns:w16se="http://schemas.microsoft.com/office/word/2015/wordml/symex" xmlns:wpg="http://schemas.microsoft.com/office/word/2010/wordprocessingGroup" xmlns:wpi="http://schemas.microsoft.com/office/word/2010/wordprocessingInk" xmlns:wne="http://schemas.microsoft.com/office/word/2006/wordml" xmlns:wps="http://schemas.microsoft.com/office/word/2010/wordprocessingShape" mc:Ignorable="w14 w15 w16se w16cid w16 w16cex w16sdtdh w16du wp14">
+<w:document xmlns:wpc="http://schemas.microsoft.com/office/word/2010/wordprocessingCanvas" xmlns:cx="http://schemas.microsoft.com/office/drawing/2014/chartex" xmlns:cx1="http://schemas.microsoft.com/office/drawing/2015/9/8/chartex" xmlns:cx2="http://schemas.microsoft.com/office/drawing/2015/10/21/chartex" xmlns:cx3="http://schemas.microsoft.com/office/drawing/2016/5/9/chartex" xmlns:cx4="http://schemas.microsoft.com/office/drawing/2016/5/10/chartex" xmlns:cx5="http://schemas.microsoft.com/office/drawing/2016/5/11/chartex" xmlns:cx6="http://schemas.microsoft.com/office/drawing/2016/5/12/chartex" xmlns:cx7="http://schemas.microsoft.com/office/drawing/2016/5/13/chartex" xmlns:cx8="http://schemas.microsoft.com/office/drawing/2016/5/14/chartex" xmlns:mc="http://schemas.openxmlformats.org/markup-compatibility/2006" xmlns:aink="http://schemas.microsoft.com/office/drawing/2016/ink" xmlns:am3d="http://schemas.microsoft.com/office/drawing/2017/model3d" xmlns:o="urn:schemas-microsoft-com:office:office" xmlns:r="http://schemas.openxmlformats.org/officeDocument/2006/relationships" xmlns:m="http://schemas.openxmlformats.org/officeDocument/2006/math" xmlns:v="urn:schemas-microsoft-com:vml" xmlns:wp14="http://schemas.microsoft.com/office/word/2010/wordprocessingDrawing" xmlns:wp="http://schemas.openxmlformats.org/drawingml/2006/wordprocessingDrawing" xmlns:w10="urn:schemas-microsoft-com:office:word" xmlns:w="http://schemas.openxmlformats.org/wordprocessingml/2006/main" xmlns:w14="http://schemas.microsoft.com/office/word/2010/wordml" xmlns:w15="http://schemas.microsoft.com/office/word/2012/wordml" xmlns:w16cex="http://schemas.microsoft.com/office/word/2018/wordml/cex" xmlns:w16cid="http://schemas.microsoft.com/office/word/2016/wordml/cid" xmlns:w16="http://schemas.microsoft.com/office/word/2018/wordml" xmlns:w16sdtdh="http://schemas.microsoft.com/office/word/2020/wordml/sdtdatahash" xmlns:w16se="http://schemas.microsoft.com/office/word/2015/wordml/symex" xmlns:wpg="http://schemas.microsoft.com/office/word/2010/wordprocessingGroup" xmlns:wpi="http://schemas.microsoft.com/office/word/2010/wordprocessingInk" xmlns:wne="http://schemas.microsoft.com/office/word/2006/wordml" xmlns:wps="http://schemas.microsoft.com/office/word/2010/wordprocessingShape" mc:Ignorable="w14 w15 w16se w16cid w16 w16cex w16sdtdh wp14">
   <w:body>
     <w:p>
       <w:pPr>
@@ -144,15 +144,57 @@
           <w:szCs w:val="32"/>
         </w:rPr>
       </w:pPr>
-      <w:proofErr w:type="spellStart"/>
-      <w:r>
-        <w:rPr>
-          <w:sz w:val="40"/>
-          <w:szCs w:val="40"/>
-        </w:rPr>
-        <w:t>HomeController</w:t>
-      </w:r>
-      <w:proofErr w:type="spellEnd"/>
+      <w:r>
+        <w:rPr>
+          <w:sz w:val="40"/>
+          <w:szCs w:val="40"/>
+        </w:rPr>
+        <w:t>HomeController:</w:t>
+      </w:r>
+      <w:r>
+        <w:rPr>
+          <w:sz w:val="32"/>
+          <w:szCs w:val="32"/>
+        </w:rPr>
+        <w:t xml:space="preserve"> </w:t>
+      </w:r>
+      <w:r>
+        <w:rPr>
+          <w:sz w:val="32"/>
+          <w:szCs w:val="32"/>
+        </w:rPr>
+        <w:t>Funzionale.</w:t>
+      </w:r>
+    </w:p>
+    <w:p>
+      <w:pPr>
+        <w:rPr>
+          <w:sz w:val="32"/>
+          <w:szCs w:val="32"/>
+        </w:rPr>
+      </w:pPr>
+      <w:r>
+        <w:rPr>
+          <w:sz w:val="32"/>
+          <w:szCs w:val="32"/>
+        </w:rPr>
+        <w:t>La classe HomeController lavora solo alla gestione della relativa interfaccia grafica.</w:t>
+      </w:r>
+    </w:p>
+    <w:p>
+      <w:pPr>
+        <w:rPr>
+          <w:sz w:val="32"/>
+          <w:szCs w:val="32"/>
+        </w:rPr>
+      </w:pPr>
+      <w:r>
+        <w:rPr>
+          <w:sz w:val="40"/>
+          <w:szCs w:val="40"/>
+        </w:rPr>
+        <w:t>SecondaryController</w:t>
+      </w:r>
       <w:r>
         <w:rPr>
           <w:sz w:val="40"/>
@@ -162,8 +204,8 @@
       </w:r>
       <w:r>
         <w:rPr>
-          <w:sz w:val="32"/>
-          <w:szCs w:val="32"/>
+          <w:sz w:val="40"/>
+          <w:szCs w:val="40"/>
         </w:rPr>
         <w:t xml:space="preserve"> </w:t>
       </w:r>
@@ -187,52 +229,27 @@
           <w:sz w:val="32"/>
           <w:szCs w:val="32"/>
         </w:rPr>
-        <w:t xml:space="preserve">La classe </w:t>
-      </w:r>
-      <w:proofErr w:type="spellStart"/>
-      <w:r>
-        <w:rPr>
-          <w:sz w:val="32"/>
-          <w:szCs w:val="32"/>
-        </w:rPr>
-        <w:t>HomeController</w:t>
-      </w:r>
-      <w:proofErr w:type="spellEnd"/>
-      <w:r>
-        <w:rPr>
-          <w:sz w:val="32"/>
-          <w:szCs w:val="32"/>
-        </w:rPr>
-        <w:t xml:space="preserve"> lavora solo alla gestione della relativa interfaccia grafica.</w:t>
-      </w:r>
-    </w:p>
-    <w:p>
-      <w:pPr>
-        <w:rPr>
-          <w:sz w:val="32"/>
-          <w:szCs w:val="32"/>
-        </w:rPr>
-      </w:pPr>
-      <w:proofErr w:type="spellStart"/>
-      <w:r>
-        <w:rPr>
-          <w:sz w:val="40"/>
-          <w:szCs w:val="40"/>
-        </w:rPr>
-        <w:t>SecondaryController</w:t>
-      </w:r>
-      <w:proofErr w:type="spellEnd"/>
-      <w:r>
-        <w:rPr>
-          <w:sz w:val="40"/>
-          <w:szCs w:val="40"/>
-        </w:rPr>
-        <w:t>:</w:t>
-      </w:r>
-      <w:r>
-        <w:rPr>
-          <w:sz w:val="40"/>
-          <w:szCs w:val="40"/>
+        <w:t>La classe SecondaryController lavora solo alla gestione della relativa interfaccia grafica.</w:t>
+      </w:r>
+    </w:p>
+    <w:p>
+      <w:pPr>
+        <w:rPr>
+          <w:sz w:val="32"/>
+          <w:szCs w:val="32"/>
+        </w:rPr>
+      </w:pPr>
+      <w:r>
+        <w:rPr>
+          <w:sz w:val="40"/>
+          <w:szCs w:val="40"/>
+        </w:rPr>
+        <w:t>SuperController:</w:t>
+      </w:r>
+      <w:r>
+        <w:rPr>
+          <w:sz w:val="32"/>
+          <w:szCs w:val="32"/>
         </w:rPr>
         <w:t xml:space="preserve"> </w:t>
       </w:r>
@@ -256,47 +273,7 @@
           <w:sz w:val="32"/>
           <w:szCs w:val="32"/>
         </w:rPr>
-        <w:t xml:space="preserve">La classe </w:t>
-      </w:r>
-      <w:proofErr w:type="spellStart"/>
-      <w:r>
-        <w:rPr>
-          <w:sz w:val="32"/>
-          <w:szCs w:val="32"/>
-        </w:rPr>
-        <w:t>SecondaryController</w:t>
-      </w:r>
-      <w:proofErr w:type="spellEnd"/>
-      <w:r>
-        <w:rPr>
-          <w:sz w:val="32"/>
-          <w:szCs w:val="32"/>
-        </w:rPr>
-        <w:t xml:space="preserve"> lavora solo alla gestione della relativa interfaccia grafica.</w:t>
-      </w:r>
-    </w:p>
-    <w:p>
-      <w:pPr>
-        <w:rPr>
-          <w:sz w:val="32"/>
-          <w:szCs w:val="32"/>
-        </w:rPr>
-      </w:pPr>
-      <w:proofErr w:type="spellStart"/>
-      <w:r>
-        <w:rPr>
-          <w:sz w:val="40"/>
-          <w:szCs w:val="40"/>
-        </w:rPr>
-        <w:t>SuperController</w:t>
-      </w:r>
-      <w:proofErr w:type="spellEnd"/>
-      <w:r>
-        <w:rPr>
-          <w:sz w:val="40"/>
-          <w:szCs w:val="40"/>
-        </w:rPr>
-        <w:t>:</w:t>
+        <w:t>I metodi della classe SuperController servono solo per</w:t>
       </w:r>
       <w:r>
         <w:rPr>
@@ -310,100 +287,7 @@
           <w:sz w:val="32"/>
           <w:szCs w:val="32"/>
         </w:rPr>
-        <w:t>Funzionale.</w:t>
-      </w:r>
-    </w:p>
-    <w:p>
-      <w:pPr>
-        <w:rPr>
-          <w:sz w:val="32"/>
-          <w:szCs w:val="32"/>
-        </w:rPr>
-      </w:pPr>
-      <w:r>
-        <w:rPr>
-          <w:sz w:val="32"/>
-          <w:szCs w:val="32"/>
-        </w:rPr>
-        <w:t xml:space="preserve">I metodi della classe </w:t>
-      </w:r>
-      <w:proofErr w:type="spellStart"/>
-      <w:r>
-        <w:rPr>
-          <w:sz w:val="32"/>
-          <w:szCs w:val="32"/>
-        </w:rPr>
-        <w:t>SuperController</w:t>
-      </w:r>
-      <w:proofErr w:type="spellEnd"/>
-      <w:r>
-        <w:rPr>
-          <w:sz w:val="32"/>
-          <w:szCs w:val="32"/>
-        </w:rPr>
-        <w:t xml:space="preserve"> servono solo per</w:t>
-      </w:r>
-      <w:r>
-        <w:rPr>
-          <w:sz w:val="32"/>
-          <w:szCs w:val="32"/>
-        </w:rPr>
-        <w:t xml:space="preserve"> </w:t>
-      </w:r>
-      <w:r>
-        <w:rPr>
-          <w:sz w:val="32"/>
-          <w:szCs w:val="32"/>
-        </w:rPr>
-        <w:t xml:space="preserve">l’aggiunta e la rimozione di elementi dalle sue </w:t>
-      </w:r>
-      <w:proofErr w:type="spellStart"/>
-      <w:r>
-        <w:rPr>
-          <w:sz w:val="32"/>
-          <w:szCs w:val="32"/>
-        </w:rPr>
-        <w:t>ObservableList</w:t>
-      </w:r>
-      <w:proofErr w:type="spellEnd"/>
-      <w:r>
-        <w:rPr>
-          <w:sz w:val="32"/>
-          <w:szCs w:val="32"/>
-        </w:rPr>
-        <w:t xml:space="preserve">, </w:t>
-      </w:r>
-      <w:proofErr w:type="spellStart"/>
-      <w:r>
-        <w:rPr>
-          <w:sz w:val="32"/>
-          <w:szCs w:val="32"/>
-        </w:rPr>
-        <w:t>FilteredList</w:t>
-      </w:r>
-      <w:proofErr w:type="spellEnd"/>
-      <w:r>
-        <w:rPr>
-          <w:sz w:val="32"/>
-          <w:szCs w:val="32"/>
-        </w:rPr>
-        <w:t xml:space="preserve"> e </w:t>
-      </w:r>
-      <w:proofErr w:type="spellStart"/>
-      <w:r>
-        <w:rPr>
-          <w:sz w:val="32"/>
-          <w:szCs w:val="32"/>
-        </w:rPr>
-        <w:t>SortedList</w:t>
-      </w:r>
-      <w:proofErr w:type="spellEnd"/>
-      <w:r>
-        <w:rPr>
-          <w:sz w:val="32"/>
-          <w:szCs w:val="32"/>
-        </w:rPr>
-        <w:t>.</w:t>
+        <w:t>l’aggiunta e la rimozione di elementi dalle sue ObservableList, FilteredList e SortedList.</w:t>
       </w:r>
     </w:p>
     <w:p>
@@ -521,15 +405,57 @@
           <w:szCs w:val="32"/>
         </w:rPr>
       </w:pPr>
-      <w:proofErr w:type="spellStart"/>
-      <w:r>
-        <w:rPr>
-          <w:sz w:val="40"/>
-          <w:szCs w:val="40"/>
-        </w:rPr>
-        <w:t>HomeController</w:t>
-      </w:r>
-      <w:proofErr w:type="spellEnd"/>
+      <w:r>
+        <w:rPr>
+          <w:sz w:val="40"/>
+          <w:szCs w:val="40"/>
+        </w:rPr>
+        <w:t>HomeController:</w:t>
+      </w:r>
+      <w:r>
+        <w:rPr>
+          <w:sz w:val="32"/>
+          <w:szCs w:val="32"/>
+        </w:rPr>
+        <w:t xml:space="preserve"> per aree comuni.</w:t>
+      </w:r>
+    </w:p>
+    <w:p>
+      <w:pPr>
+        <w:rPr>
+          <w:sz w:val="32"/>
+          <w:szCs w:val="32"/>
+        </w:rPr>
+      </w:pPr>
+      <w:r>
+        <w:rPr>
+          <w:sz w:val="32"/>
+          <w:szCs w:val="32"/>
+        </w:rPr>
+        <w:t xml:space="preserve">La classe HomeController gestisce solo la propria interfaccia grafica, usando solo piccoli metodi statici dalla classe App e modificando all’occorrenza </w:t>
+      </w:r>
+      <w:r>
+        <w:rPr>
+          <w:sz w:val="32"/>
+          <w:szCs w:val="32"/>
+        </w:rPr>
+        <w:t>le ObservableList, FilteredList e SortedList (tutte statiche) della classe SuperController.</w:t>
+      </w:r>
+    </w:p>
+    <w:p>
+      <w:pPr>
+        <w:rPr>
+          <w:sz w:val="32"/>
+          <w:szCs w:val="32"/>
+        </w:rPr>
+      </w:pPr>
+      <w:r>
+        <w:rPr>
+          <w:sz w:val="40"/>
+          <w:szCs w:val="40"/>
+        </w:rPr>
+        <w:t>SecondaryController</w:t>
+      </w:r>
       <w:r>
         <w:rPr>
           <w:sz w:val="40"/>
@@ -557,244 +483,22 @@
           <w:sz w:val="32"/>
           <w:szCs w:val="32"/>
         </w:rPr>
-        <w:t xml:space="preserve">La classe </w:t>
-      </w:r>
-      <w:proofErr w:type="spellStart"/>
-      <w:r>
-        <w:rPr>
-          <w:sz w:val="32"/>
-          <w:szCs w:val="32"/>
-        </w:rPr>
-        <w:t>HomeController</w:t>
-      </w:r>
-      <w:proofErr w:type="spellEnd"/>
-      <w:r>
-        <w:rPr>
-          <w:sz w:val="32"/>
-          <w:szCs w:val="32"/>
-        </w:rPr>
-        <w:t xml:space="preserve"> gestisce solo la propria interfaccia grafica, usando solo piccoli metodi statici dalla classe App e modificando all’occorrenza </w:t>
-      </w:r>
-      <w:r>
-        <w:rPr>
-          <w:sz w:val="32"/>
-          <w:szCs w:val="32"/>
-        </w:rPr>
-        <w:t xml:space="preserve">le </w:t>
-      </w:r>
-      <w:proofErr w:type="spellStart"/>
-      <w:r>
-        <w:rPr>
-          <w:sz w:val="32"/>
-          <w:szCs w:val="32"/>
-        </w:rPr>
-        <w:t>ObservableList</w:t>
-      </w:r>
-      <w:proofErr w:type="spellEnd"/>
-      <w:r>
-        <w:rPr>
-          <w:sz w:val="32"/>
-          <w:szCs w:val="32"/>
-        </w:rPr>
-        <w:t xml:space="preserve">, </w:t>
-      </w:r>
-      <w:proofErr w:type="spellStart"/>
-      <w:r>
-        <w:rPr>
-          <w:sz w:val="32"/>
-          <w:szCs w:val="32"/>
-        </w:rPr>
-        <w:t>FilteredList</w:t>
-      </w:r>
-      <w:proofErr w:type="spellEnd"/>
-      <w:r>
-        <w:rPr>
-          <w:sz w:val="32"/>
-          <w:szCs w:val="32"/>
-        </w:rPr>
-        <w:t xml:space="preserve"> e </w:t>
-      </w:r>
-      <w:proofErr w:type="spellStart"/>
-      <w:r>
-        <w:rPr>
-          <w:sz w:val="32"/>
-          <w:szCs w:val="32"/>
-        </w:rPr>
-        <w:t>SortedList</w:t>
-      </w:r>
-      <w:proofErr w:type="spellEnd"/>
-      <w:r>
-        <w:rPr>
-          <w:sz w:val="32"/>
-          <w:szCs w:val="32"/>
-        </w:rPr>
-        <w:t xml:space="preserve"> (tutte statiche) della classe </w:t>
-      </w:r>
-      <w:proofErr w:type="spellStart"/>
-      <w:r>
-        <w:rPr>
-          <w:sz w:val="32"/>
-          <w:szCs w:val="32"/>
-        </w:rPr>
-        <w:t>SuperController</w:t>
-      </w:r>
-      <w:proofErr w:type="spellEnd"/>
-      <w:r>
-        <w:rPr>
-          <w:sz w:val="32"/>
-          <w:szCs w:val="32"/>
-        </w:rPr>
-        <w:t>.</w:t>
-      </w:r>
-    </w:p>
-    <w:p>
-      <w:pPr>
-        <w:rPr>
-          <w:sz w:val="32"/>
-          <w:szCs w:val="32"/>
-        </w:rPr>
-      </w:pPr>
-      <w:proofErr w:type="spellStart"/>
-      <w:r>
-        <w:rPr>
-          <w:sz w:val="40"/>
-          <w:szCs w:val="40"/>
-        </w:rPr>
-        <w:t>SecondaryController</w:t>
-      </w:r>
-      <w:proofErr w:type="spellEnd"/>
-      <w:r>
-        <w:rPr>
-          <w:sz w:val="40"/>
-          <w:szCs w:val="40"/>
-        </w:rPr>
-        <w:t>:</w:t>
-      </w:r>
-      <w:r>
-        <w:rPr>
-          <w:sz w:val="32"/>
-          <w:szCs w:val="32"/>
-        </w:rPr>
-        <w:t xml:space="preserve"> per aree comuni.</w:t>
-      </w:r>
-    </w:p>
-    <w:p>
-      <w:pPr>
-        <w:rPr>
-          <w:sz w:val="32"/>
-          <w:szCs w:val="32"/>
-        </w:rPr>
-      </w:pPr>
-      <w:r>
-        <w:rPr>
-          <w:sz w:val="32"/>
-          <w:szCs w:val="32"/>
-        </w:rPr>
-        <w:t xml:space="preserve">La classe </w:t>
-      </w:r>
-      <w:proofErr w:type="spellStart"/>
-      <w:r>
-        <w:rPr>
-          <w:sz w:val="32"/>
-          <w:szCs w:val="32"/>
-        </w:rPr>
-        <w:t>SecondaryController</w:t>
-      </w:r>
-      <w:proofErr w:type="spellEnd"/>
-      <w:r>
-        <w:rPr>
-          <w:sz w:val="32"/>
-          <w:szCs w:val="32"/>
-        </w:rPr>
-        <w:t xml:space="preserve"> gestisce solo la propria interfaccia grafica, usando solo piccoli metodi statici dalla classe App e modificando all’occorrenza le </w:t>
-      </w:r>
-      <w:proofErr w:type="spellStart"/>
-      <w:r>
-        <w:rPr>
-          <w:sz w:val="32"/>
-          <w:szCs w:val="32"/>
-        </w:rPr>
-        <w:t>ObservableList</w:t>
-      </w:r>
-      <w:proofErr w:type="spellEnd"/>
-      <w:r>
-        <w:rPr>
-          <w:sz w:val="32"/>
-          <w:szCs w:val="32"/>
-        </w:rPr>
-        <w:t xml:space="preserve">, </w:t>
-      </w:r>
-      <w:proofErr w:type="spellStart"/>
-      <w:r>
-        <w:rPr>
-          <w:sz w:val="32"/>
-          <w:szCs w:val="32"/>
-        </w:rPr>
-        <w:t>FilteredList</w:t>
-      </w:r>
-      <w:proofErr w:type="spellEnd"/>
-      <w:r>
-        <w:rPr>
-          <w:sz w:val="32"/>
-          <w:szCs w:val="32"/>
-        </w:rPr>
-        <w:t xml:space="preserve"> e </w:t>
-      </w:r>
-      <w:proofErr w:type="spellStart"/>
-      <w:r>
-        <w:rPr>
-          <w:sz w:val="32"/>
-          <w:szCs w:val="32"/>
-        </w:rPr>
-        <w:t>SortedList</w:t>
-      </w:r>
-      <w:proofErr w:type="spellEnd"/>
-      <w:r>
-        <w:rPr>
-          <w:sz w:val="32"/>
-          <w:szCs w:val="32"/>
-        </w:rPr>
-        <w:t xml:space="preserve"> (tutte statiche) della classe </w:t>
-      </w:r>
-      <w:proofErr w:type="spellStart"/>
-      <w:r>
-        <w:rPr>
-          <w:sz w:val="32"/>
-          <w:szCs w:val="32"/>
-        </w:rPr>
-        <w:t>SuperController</w:t>
-      </w:r>
-      <w:proofErr w:type="spellEnd"/>
-      <w:r>
-        <w:rPr>
-          <w:sz w:val="32"/>
-          <w:szCs w:val="32"/>
-        </w:rPr>
-        <w:t>.</w:t>
-      </w:r>
-    </w:p>
-    <w:p>
-      <w:pPr>
-        <w:rPr>
-          <w:sz w:val="32"/>
-          <w:szCs w:val="32"/>
-        </w:rPr>
-      </w:pPr>
-      <w:proofErr w:type="spellStart"/>
-      <w:r>
-        <w:rPr>
-          <w:sz w:val="40"/>
-          <w:szCs w:val="40"/>
-        </w:rPr>
-        <w:t>SuperController</w:t>
-      </w:r>
-      <w:proofErr w:type="spellEnd"/>
-      <w:r>
-        <w:rPr>
-          <w:sz w:val="40"/>
-          <w:szCs w:val="40"/>
-        </w:rPr>
-        <w:t>:</w:t>
+        <w:t>La classe SecondaryController gestisce solo la propria interfaccia grafica, usando solo piccoli metodi statici dalla classe App e modificando all’occorrenza le ObservableList, FilteredList e SortedList (tutte statiche) della classe SuperController.</w:t>
+      </w:r>
+    </w:p>
+    <w:p>
+      <w:pPr>
+        <w:rPr>
+          <w:sz w:val="32"/>
+          <w:szCs w:val="32"/>
+        </w:rPr>
+      </w:pPr>
+      <w:r>
+        <w:rPr>
+          <w:sz w:val="40"/>
+          <w:szCs w:val="40"/>
+        </w:rPr>
+        <w:t>SuperController:</w:t>
       </w:r>
       <w:r>
         <w:rPr>
@@ -816,23 +520,7 @@
           <w:sz w:val="32"/>
           <w:szCs w:val="32"/>
         </w:rPr>
-        <w:t xml:space="preserve">La classe </w:t>
-      </w:r>
-      <w:proofErr w:type="spellStart"/>
-      <w:r>
-        <w:rPr>
-          <w:sz w:val="32"/>
-          <w:szCs w:val="32"/>
-        </w:rPr>
-        <w:t>SuperController</w:t>
-      </w:r>
-      <w:proofErr w:type="spellEnd"/>
-      <w:r>
-        <w:rPr>
-          <w:sz w:val="32"/>
-          <w:szCs w:val="32"/>
-        </w:rPr>
-        <w:t xml:space="preserve"> gestisce </w:t>
+        <w:t xml:space="preserve">La classe SuperController gestisce </w:t>
       </w:r>
       <w:r>
         <w:rPr>
@@ -846,23 +534,7 @@
           <w:sz w:val="32"/>
           <w:szCs w:val="32"/>
         </w:rPr>
-        <w:t xml:space="preserve"> </w:t>
-      </w:r>
-      <w:proofErr w:type="spellStart"/>
-      <w:r>
-        <w:rPr>
-          <w:sz w:val="32"/>
-          <w:szCs w:val="32"/>
-        </w:rPr>
-        <w:t>ObservableList</w:t>
-      </w:r>
-      <w:proofErr w:type="spellEnd"/>
-      <w:r>
-        <w:rPr>
-          <w:sz w:val="32"/>
-          <w:szCs w:val="32"/>
-        </w:rPr>
-        <w:t xml:space="preserve">, </w:t>
+        <w:t xml:space="preserve"> ObservableList, </w:t>
       </w:r>
       <w:r>
         <w:rPr>
@@ -871,21 +543,12 @@
         </w:rPr>
         <w:t xml:space="preserve">una </w:t>
       </w:r>
-      <w:proofErr w:type="spellStart"/>
-      <w:r>
-        <w:rPr>
-          <w:sz w:val="32"/>
-          <w:szCs w:val="32"/>
-        </w:rPr>
-        <w:t>FilteredList</w:t>
-      </w:r>
-      <w:proofErr w:type="spellEnd"/>
-      <w:r>
-        <w:rPr>
-          <w:sz w:val="32"/>
-          <w:szCs w:val="32"/>
-        </w:rPr>
-        <w:t xml:space="preserve"> e </w:t>
+      <w:r>
+        <w:rPr>
+          <w:sz w:val="32"/>
+          <w:szCs w:val="32"/>
+        </w:rPr>
+        <w:t xml:space="preserve">FilteredList e </w:t>
       </w:r>
       <w:r>
         <w:rPr>
@@ -894,37 +557,12 @@
         </w:rPr>
         <w:t xml:space="preserve">una </w:t>
       </w:r>
-      <w:proofErr w:type="spellStart"/>
-      <w:r>
-        <w:rPr>
-          <w:sz w:val="32"/>
-          <w:szCs w:val="32"/>
-        </w:rPr>
-        <w:t>SortedList</w:t>
-      </w:r>
-      <w:proofErr w:type="spellEnd"/>
-      <w:r>
-        <w:rPr>
-          <w:sz w:val="32"/>
-          <w:szCs w:val="32"/>
-        </w:rPr>
-        <w:t xml:space="preserve"> (tutte e </w:t>
-      </w:r>
-      <w:proofErr w:type="gramStart"/>
-      <w:r>
-        <w:rPr>
-          <w:sz w:val="32"/>
-          <w:szCs w:val="32"/>
-        </w:rPr>
-        <w:t>3</w:t>
-      </w:r>
-      <w:proofErr w:type="gramEnd"/>
-      <w:r>
-        <w:rPr>
-          <w:sz w:val="32"/>
-          <w:szCs w:val="32"/>
-        </w:rPr>
-        <w:t xml:space="preserve"> statiche)</w:t>
+      <w:r>
+        <w:rPr>
+          <w:sz w:val="32"/>
+          <w:szCs w:val="32"/>
+        </w:rPr>
+        <w:t>SortedList (tutte e 3 statiche)</w:t>
       </w:r>
       <w:r>
         <w:rPr>
@@ -998,62 +636,302 @@
     <w:p>
       <w:pPr>
         <w:rPr>
-          <w:sz w:val="40"/>
-          <w:szCs w:val="40"/>
-        </w:rPr>
-      </w:pPr>
-      <w:r>
-        <w:rPr>
-          <w:sz w:val="40"/>
-          <w:szCs w:val="40"/>
-        </w:rPr>
-        <w:t>KISS:</w:t>
-      </w:r>
-    </w:p>
-    <w:p>
-      <w:pPr>
-        <w:rPr>
-          <w:sz w:val="40"/>
-          <w:szCs w:val="40"/>
-        </w:rPr>
-      </w:pPr>
-      <w:r>
-        <w:rPr>
-          <w:sz w:val="40"/>
-          <w:szCs w:val="40"/>
-        </w:rPr>
-        <w:t>DRY:</w:t>
-      </w:r>
-    </w:p>
-    <w:p>
-      <w:pPr>
-        <w:rPr>
-          <w:sz w:val="40"/>
-          <w:szCs w:val="40"/>
-        </w:rPr>
-      </w:pPr>
-      <w:r>
-        <w:rPr>
-          <w:sz w:val="40"/>
-          <w:szCs w:val="40"/>
-        </w:rPr>
-        <w:t>YAGNI:</w:t>
-      </w:r>
-    </w:p>
-    <w:p>
-      <w:pPr>
-        <w:rPr>
-          <w:sz w:val="40"/>
-          <w:szCs w:val="40"/>
-        </w:rPr>
-      </w:pPr>
-      <w:r>
-        <w:rPr>
-          <w:sz w:val="40"/>
-          <w:szCs w:val="40"/>
-        </w:rPr>
+          <w:sz w:val="32"/>
+          <w:szCs w:val="32"/>
+        </w:rPr>
+      </w:pPr>
+      <w:r>
+        <w:rPr>
+          <w:sz w:val="40"/>
+          <w:szCs w:val="40"/>
+        </w:rPr>
+        <w:t>KISS</w:t>
+      </w:r>
+      <w:r>
+        <w:rPr>
+          <w:sz w:val="40"/>
+          <w:szCs w:val="40"/>
+        </w:rPr>
+        <w:t xml:space="preserve"> </w:t>
+      </w:r>
+      <w:r>
+        <w:rPr>
+          <w:sz w:val="32"/>
+          <w:szCs w:val="32"/>
+        </w:rPr>
+        <w:t>(Keep It Simple, Stupid!</w:t>
+      </w:r>
+      <w:r>
+        <w:rPr>
+          <w:sz w:val="32"/>
+          <w:szCs w:val="32"/>
+        </w:rPr>
+        <w:t>)</w:t>
+      </w:r>
+      <w:r>
+        <w:rPr>
+          <w:sz w:val="32"/>
+          <w:szCs w:val="32"/>
+        </w:rPr>
+        <w:t>:</w:t>
+      </w:r>
+      <w:r>
+        <w:rPr>
+          <w:sz w:val="32"/>
+          <w:szCs w:val="32"/>
+        </w:rPr>
+        <w:t xml:space="preserve"> </w:t>
+      </w:r>
+      <w:r>
+        <w:rPr>
+          <w:sz w:val="32"/>
+          <w:szCs w:val="32"/>
+        </w:rPr>
+        <w:t xml:space="preserve">abbiamo implementato classi </w:t>
+      </w:r>
+      <w:r>
+        <w:rPr>
+          <w:sz w:val="32"/>
+          <w:szCs w:val="32"/>
+        </w:rPr>
+        <w:t>aventi</w:t>
+      </w:r>
+      <w:r>
+        <w:rPr>
+          <w:sz w:val="32"/>
+          <w:szCs w:val="32"/>
+        </w:rPr>
+        <w:t xml:space="preserve"> con metodi chiari</w:t>
+      </w:r>
+      <w:r>
+        <w:rPr>
+          <w:sz w:val="32"/>
+          <w:szCs w:val="32"/>
+        </w:rPr>
+        <w:t xml:space="preserve"> che rendono i</w:t>
+      </w:r>
+      <w:r>
+        <w:rPr>
+          <w:sz w:val="32"/>
+          <w:szCs w:val="32"/>
+        </w:rPr>
+        <w:t xml:space="preserve">l codice </w:t>
+      </w:r>
+      <w:r>
+        <w:rPr>
+          <w:sz w:val="32"/>
+          <w:szCs w:val="32"/>
+        </w:rPr>
+        <w:t>f</w:t>
+      </w:r>
+      <w:r>
+        <w:rPr>
+          <w:sz w:val="32"/>
+          <w:szCs w:val="32"/>
+        </w:rPr>
+        <w:t>acil</w:t>
+      </w:r>
+      <w:r>
+        <w:rPr>
+          <w:sz w:val="32"/>
+          <w:szCs w:val="32"/>
+        </w:rPr>
+        <w:t>mente leggibil</w:t>
+      </w:r>
+      <w:r>
+        <w:rPr>
+          <w:sz w:val="32"/>
+          <w:szCs w:val="32"/>
+        </w:rPr>
+        <w:t>e</w:t>
+      </w:r>
+      <w:r>
+        <w:rPr>
+          <w:sz w:val="32"/>
+          <w:szCs w:val="32"/>
+        </w:rPr>
+        <w:t xml:space="preserve"> anche</w:t>
+      </w:r>
+      <w:r>
+        <w:rPr>
+          <w:sz w:val="32"/>
+          <w:szCs w:val="32"/>
+        </w:rPr>
+        <w:t xml:space="preserve"> </w:t>
+      </w:r>
+      <w:r>
+        <w:rPr>
+          <w:sz w:val="32"/>
+          <w:szCs w:val="32"/>
+        </w:rPr>
+        <w:t>grazie ai commenti</w:t>
+      </w:r>
+      <w:r>
+        <w:rPr>
+          <w:sz w:val="32"/>
+          <w:szCs w:val="32"/>
+        </w:rPr>
+        <w:t>.</w:t>
+      </w:r>
+    </w:p>
+    <w:p>
+      <w:pPr>
+        <w:rPr>
+          <w:sz w:val="32"/>
+          <w:szCs w:val="32"/>
+        </w:rPr>
+      </w:pPr>
+      <w:r>
+        <w:rPr>
+          <w:sz w:val="32"/>
+          <w:szCs w:val="32"/>
+        </w:rPr>
+        <w:t xml:space="preserve">  </w:t>
+      </w:r>
+    </w:p>
+    <w:p>
+      <w:pPr>
+        <w:rPr>
+          <w:sz w:val="40"/>
+          <w:szCs w:val="40"/>
+        </w:rPr>
+      </w:pPr>
+      <w:r>
+        <w:rPr>
+          <w:sz w:val="40"/>
+          <w:szCs w:val="40"/>
+        </w:rPr>
+        <w:t>DRY</w:t>
+      </w:r>
+      <w:r>
+        <w:rPr>
+          <w:sz w:val="40"/>
+          <w:szCs w:val="40"/>
+        </w:rPr>
+        <w:t xml:space="preserve"> </w:t>
+      </w:r>
+      <w:r>
+        <w:rPr>
+          <w:sz w:val="32"/>
+          <w:szCs w:val="32"/>
+        </w:rPr>
+        <w:t>(Don’t Repeat Yourself)</w:t>
+      </w:r>
+      <w:r>
+        <w:rPr>
+          <w:sz w:val="32"/>
+          <w:szCs w:val="32"/>
+        </w:rPr>
+        <w:t>:</w:t>
+      </w:r>
+    </w:p>
+    <w:p>
+      <w:pPr>
+        <w:rPr>
+          <w:sz w:val="40"/>
+          <w:szCs w:val="40"/>
+        </w:rPr>
+      </w:pPr>
+      <w:r>
+        <w:rPr>
+          <w:sz w:val="40"/>
+          <w:szCs w:val="40"/>
+        </w:rPr>
+        <w:t>YAGNI</w:t>
+      </w:r>
+      <w:r>
+        <w:rPr>
+          <w:sz w:val="40"/>
+          <w:szCs w:val="40"/>
+        </w:rPr>
+        <w:t xml:space="preserve"> </w:t>
+      </w:r>
+      <w:r>
+        <w:rPr>
+          <w:sz w:val="32"/>
+          <w:szCs w:val="32"/>
+        </w:rPr>
+        <w:t>(You Aren’t Going to Need It)</w:t>
+      </w:r>
+      <w:r>
+        <w:rPr>
+          <w:sz w:val="32"/>
+          <w:szCs w:val="32"/>
+        </w:rPr>
+        <w:t>:</w:t>
+      </w:r>
+      <w:r>
+        <w:rPr>
+          <w:sz w:val="32"/>
+          <w:szCs w:val="32"/>
+        </w:rPr>
+        <w:t xml:space="preserve"> abbiamo implementato le richieste del progetto </w:t>
+      </w:r>
+      <w:r>
+        <w:rPr>
+          <w:sz w:val="32"/>
+          <w:szCs w:val="32"/>
+        </w:rPr>
+        <w:t>ed evitato funzionalità che avremmo voluto inserire (ad esempio contatore nella selezione dei contatti) che avrebbe reso il codice più complesso</w:t>
+      </w:r>
+      <w:r>
+        <w:rPr>
+          <w:sz w:val="32"/>
+          <w:szCs w:val="32"/>
+        </w:rPr>
+        <w:t>. L’unica eccezione è stata la foto profilo che è possibile aggiungere ad ogni contatto.</w:t>
+      </w:r>
+    </w:p>
+    <w:p>
+      <w:pPr>
+        <w:rPr>
+          <w:sz w:val="32"/>
+          <w:szCs w:val="32"/>
+        </w:rPr>
+      </w:pPr>
+      <w:r>
+        <w:rPr>
+          <w:sz w:val="40"/>
+          <w:szCs w:val="40"/>
+        </w:rPr>
+        <w:lastRenderedPageBreak/>
         <w:t>Separazione delle preoccupazioni:</w:t>
       </w:r>
+      <w:r>
+        <w:rPr>
+          <w:sz w:val="40"/>
+          <w:szCs w:val="40"/>
+        </w:rPr>
+        <w:t xml:space="preserve"> </w:t>
+      </w:r>
+      <w:r>
+        <w:rPr>
+          <w:sz w:val="32"/>
+          <w:szCs w:val="32"/>
+        </w:rPr>
+        <w:t>Ogni metodo</w:t>
+      </w:r>
+      <w:r>
+        <w:rPr>
+          <w:sz w:val="32"/>
+          <w:szCs w:val="32"/>
+        </w:rPr>
+        <w:t xml:space="preserve"> gestisce </w:t>
+      </w:r>
+      <w:r>
+        <w:rPr>
+          <w:sz w:val="32"/>
+          <w:szCs w:val="32"/>
+        </w:rPr>
+        <w:t>una funzionalità specifica</w:t>
+      </w:r>
+      <w:r>
+        <w:rPr>
+          <w:sz w:val="32"/>
+          <w:szCs w:val="32"/>
+        </w:rPr>
+        <w:t>.</w:t>
+      </w:r>
     </w:p>
     <w:p>
       <w:pPr>
@@ -1112,7 +990,6 @@
           <w:sz w:val="40"/>
           <w:szCs w:val="40"/>
         </w:rPr>
-        <w:lastRenderedPageBreak/>
         <w:t>Regola del boy-scout:</w:t>
       </w:r>
     </w:p>
@@ -1185,8 +1062,165 @@
 </w:document>
 </file>
 
+<file path=word/numbering.xml><?xml version="1.0" encoding="utf-8"?>
+<w:numbering xmlns:wpc="http://schemas.microsoft.com/office/word/2010/wordprocessingCanvas" xmlns:cx="http://schemas.microsoft.com/office/drawing/2014/chartex" xmlns:cx1="http://schemas.microsoft.com/office/drawing/2015/9/8/chartex" xmlns:cx2="http://schemas.microsoft.com/office/drawing/2015/10/21/chartex" xmlns:cx3="http://schemas.microsoft.com/office/drawing/2016/5/9/chartex" xmlns:cx4="http://schemas.microsoft.com/office/drawing/2016/5/10/chartex" xmlns:cx5="http://schemas.microsoft.com/office/drawing/2016/5/11/chartex" xmlns:cx6="http://schemas.microsoft.com/office/drawing/2016/5/12/chartex" xmlns:cx7="http://schemas.microsoft.com/office/drawing/2016/5/13/chartex" xmlns:cx8="http://schemas.microsoft.com/office/drawing/2016/5/14/chartex" xmlns:mc="http://schemas.openxmlformats.org/markup-compatibility/2006" xmlns:aink="http://schemas.microsoft.com/office/drawing/2016/ink" xmlns:am3d="http://schemas.microsoft.com/office/drawing/2017/model3d" xmlns:o="urn:schemas-microsoft-com:office:office" xmlns:r="http://schemas.openxmlformats.org/officeDocument/2006/relationships" xmlns:m="http://schemas.openxmlformats.org/officeDocument/2006/math" xmlns:v="urn:schemas-microsoft-com:vml" xmlns:wp14="http://schemas.microsoft.com/office/word/2010/wordprocessingDrawing" xmlns:wp="http://schemas.openxmlformats.org/drawingml/2006/wordprocessingDrawing" xmlns:w10="urn:schemas-microsoft-com:office:word" xmlns:w="http://schemas.openxmlformats.org/wordprocessingml/2006/main" xmlns:w14="http://schemas.microsoft.com/office/word/2010/wordml" xmlns:w15="http://schemas.microsoft.com/office/word/2012/wordml" xmlns:w16cex="http://schemas.microsoft.com/office/word/2018/wordml/cex" xmlns:w16cid="http://schemas.microsoft.com/office/word/2016/wordml/cid" xmlns:w16="http://schemas.microsoft.com/office/word/2018/wordml" xmlns:w16sdtdh="http://schemas.microsoft.com/office/word/2020/wordml/sdtdatahash" xmlns:w16se="http://schemas.microsoft.com/office/word/2015/wordml/symex" xmlns:wpg="http://schemas.microsoft.com/office/word/2010/wordprocessingGroup" xmlns:wpi="http://schemas.microsoft.com/office/word/2010/wordprocessingInk" xmlns:wne="http://schemas.microsoft.com/office/word/2006/wordml" xmlns:wps="http://schemas.microsoft.com/office/word/2010/wordprocessingShape" mc:Ignorable="w14 w15 w16se w16cid w16 w16cex w16sdtdh wp14">
+  <w:abstractNum w:abstractNumId="0" w15:restartNumberingAfterBreak="0">
+    <w:nsid w:val="37C52ECF"/>
+    <w:multiLevelType w:val="multilevel"/>
+    <w:tmpl w:val="0324C358"/>
+    <w:lvl w:ilvl="0">
+      <w:start w:val="1"/>
+      <w:numFmt w:val="bullet"/>
+      <w:lvlText w:val=""/>
+      <w:lvlJc w:val="left"/>
+      <w:pPr>
+        <w:tabs>
+          <w:tab w:val="num" w:pos="720"/>
+        </w:tabs>
+        <w:ind w:left="720" w:hanging="360"/>
+      </w:pPr>
+      <w:rPr>
+        <w:rFonts w:ascii="Symbol" w:hAnsi="Symbol" w:hint="default"/>
+        <w:sz w:val="20"/>
+      </w:rPr>
+    </w:lvl>
+    <w:lvl w:ilvl="1" w:tentative="1">
+      <w:start w:val="1"/>
+      <w:numFmt w:val="bullet"/>
+      <w:lvlText w:val="o"/>
+      <w:lvlJc w:val="left"/>
+      <w:pPr>
+        <w:tabs>
+          <w:tab w:val="num" w:pos="1440"/>
+        </w:tabs>
+        <w:ind w:left="1440" w:hanging="360"/>
+      </w:pPr>
+      <w:rPr>
+        <w:rFonts w:ascii="Courier New" w:hAnsi="Courier New" w:hint="default"/>
+        <w:sz w:val="20"/>
+      </w:rPr>
+    </w:lvl>
+    <w:lvl w:ilvl="2" w:tentative="1">
+      <w:start w:val="1"/>
+      <w:numFmt w:val="bullet"/>
+      <w:lvlText w:val=""/>
+      <w:lvlJc w:val="left"/>
+      <w:pPr>
+        <w:tabs>
+          <w:tab w:val="num" w:pos="2160"/>
+        </w:tabs>
+        <w:ind w:left="2160" w:hanging="360"/>
+      </w:pPr>
+      <w:rPr>
+        <w:rFonts w:ascii="Wingdings" w:hAnsi="Wingdings" w:hint="default"/>
+        <w:sz w:val="20"/>
+      </w:rPr>
+    </w:lvl>
+    <w:lvl w:ilvl="3" w:tentative="1">
+      <w:start w:val="1"/>
+      <w:numFmt w:val="bullet"/>
+      <w:lvlText w:val=""/>
+      <w:lvlJc w:val="left"/>
+      <w:pPr>
+        <w:tabs>
+          <w:tab w:val="num" w:pos="2880"/>
+        </w:tabs>
+        <w:ind w:left="2880" w:hanging="360"/>
+      </w:pPr>
+      <w:rPr>
+        <w:rFonts w:ascii="Wingdings" w:hAnsi="Wingdings" w:hint="default"/>
+        <w:sz w:val="20"/>
+      </w:rPr>
+    </w:lvl>
+    <w:lvl w:ilvl="4" w:tentative="1">
+      <w:start w:val="1"/>
+      <w:numFmt w:val="bullet"/>
+      <w:lvlText w:val=""/>
+      <w:lvlJc w:val="left"/>
+      <w:pPr>
+        <w:tabs>
+          <w:tab w:val="num" w:pos="3600"/>
+        </w:tabs>
+        <w:ind w:left="3600" w:hanging="360"/>
+      </w:pPr>
+      <w:rPr>
+        <w:rFonts w:ascii="Wingdings" w:hAnsi="Wingdings" w:hint="default"/>
+        <w:sz w:val="20"/>
+      </w:rPr>
+    </w:lvl>
+    <w:lvl w:ilvl="5" w:tentative="1">
+      <w:start w:val="1"/>
+      <w:numFmt w:val="bullet"/>
+      <w:lvlText w:val=""/>
+      <w:lvlJc w:val="left"/>
+      <w:pPr>
+        <w:tabs>
+          <w:tab w:val="num" w:pos="4320"/>
+        </w:tabs>
+        <w:ind w:left="4320" w:hanging="360"/>
+      </w:pPr>
+      <w:rPr>
+        <w:rFonts w:ascii="Wingdings" w:hAnsi="Wingdings" w:hint="default"/>
+        <w:sz w:val="20"/>
+      </w:rPr>
+    </w:lvl>
+    <w:lvl w:ilvl="6" w:tentative="1">
+      <w:start w:val="1"/>
+      <w:numFmt w:val="bullet"/>
+      <w:lvlText w:val=""/>
+      <w:lvlJc w:val="left"/>
+      <w:pPr>
+        <w:tabs>
+          <w:tab w:val="num" w:pos="5040"/>
+        </w:tabs>
+        <w:ind w:left="5040" w:hanging="360"/>
+      </w:pPr>
+      <w:rPr>
+        <w:rFonts w:ascii="Wingdings" w:hAnsi="Wingdings" w:hint="default"/>
+        <w:sz w:val="20"/>
+      </w:rPr>
+    </w:lvl>
+    <w:lvl w:ilvl="7" w:tentative="1">
+      <w:start w:val="1"/>
+      <w:numFmt w:val="bullet"/>
+      <w:lvlText w:val=""/>
+      <w:lvlJc w:val="left"/>
+      <w:pPr>
+        <w:tabs>
+          <w:tab w:val="num" w:pos="5760"/>
+        </w:tabs>
+        <w:ind w:left="5760" w:hanging="360"/>
+      </w:pPr>
+      <w:rPr>
+        <w:rFonts w:ascii="Wingdings" w:hAnsi="Wingdings" w:hint="default"/>
+        <w:sz w:val="20"/>
+      </w:rPr>
+    </w:lvl>
+    <w:lvl w:ilvl="8" w:tentative="1">
+      <w:start w:val="1"/>
+      <w:numFmt w:val="bullet"/>
+      <w:lvlText w:val=""/>
+      <w:lvlJc w:val="left"/>
+      <w:pPr>
+        <w:tabs>
+          <w:tab w:val="num" w:pos="6480"/>
+        </w:tabs>
+        <w:ind w:left="6480" w:hanging="360"/>
+      </w:pPr>
+      <w:rPr>
+        <w:rFonts w:ascii="Wingdings" w:hAnsi="Wingdings" w:hint="default"/>
+        <w:sz w:val="20"/>
+      </w:rPr>
+    </w:lvl>
+  </w:abstractNum>
+  <w:num w:numId="1">
+    <w:abstractNumId w:val="0"/>
+  </w:num>
+</w:numbering>
+</file>
+
 <file path=word/styles.xml><?xml version="1.0" encoding="utf-8"?>
-<w:styles xmlns:mc="http://schemas.openxmlformats.org/markup-compatibility/2006" xmlns:r="http://schemas.openxmlformats.org/officeDocument/2006/relationships" xmlns:w="http://schemas.openxmlformats.org/wordprocessingml/2006/main" xmlns:w14="http://schemas.microsoft.com/office/word/2010/wordml" xmlns:w15="http://schemas.microsoft.com/office/word/2012/wordml" xmlns:w16cex="http://schemas.microsoft.com/office/word/2018/wordml/cex" xmlns:w16cid="http://schemas.microsoft.com/office/word/2016/wordml/cid" xmlns:w16="http://schemas.microsoft.com/office/word/2018/wordml" xmlns:w16du="http://schemas.microsoft.com/office/word/2023/wordml/word16du" xmlns:w16sdtdh="http://schemas.microsoft.com/office/word/2020/wordml/sdtdatahash" xmlns:w16se="http://schemas.microsoft.com/office/word/2015/wordml/symex" mc:Ignorable="w14 w15 w16se w16cid w16 w16cex w16sdtdh w16du">
+<w:styles xmlns:mc="http://schemas.openxmlformats.org/markup-compatibility/2006" xmlns:r="http://schemas.openxmlformats.org/officeDocument/2006/relationships" xmlns:w="http://schemas.openxmlformats.org/wordprocessingml/2006/main" xmlns:w14="http://schemas.microsoft.com/office/word/2010/wordml" xmlns:w15="http://schemas.microsoft.com/office/word/2012/wordml" xmlns:w16cex="http://schemas.microsoft.com/office/word/2018/wordml/cex" xmlns:w16cid="http://schemas.microsoft.com/office/word/2016/wordml/cid" xmlns:w16="http://schemas.microsoft.com/office/word/2018/wordml" xmlns:w16sdtdh="http://schemas.microsoft.com/office/word/2020/wordml/sdtdatahash" xmlns:w16se="http://schemas.microsoft.com/office/word/2015/wordml/symex" mc:Ignorable="w14 w15 w16se w16cid w16 w16cex w16sdtdh">
   <w:docDefaults>
     <w:rPrDefault>
       <w:rPr>

</xml_diff>

<commit_message>
Ho aggiornato la documentazione buona progettazione
</commit_message>
<xml_diff>
--- a/RubricaTelefonica/Documentazione/Documentazioni Diagrammi Sequenziali/Coesione, accoppiamento e principi di buona progettazione.docx
+++ b/RubricaTelefonica/Documentazione/Documentazioni Diagrammi Sequenziali/Coesione, accoppiamento e principi di buona progettazione.docx
@@ -132,21 +132,12 @@
           <w:sz w:val="32"/>
         </w:rPr>
       </w:pPr>
-      <w:proofErr w:type="spellStart"/>
-      <w:r>
-        <w:rPr>
-          <w:rFonts w:ascii="Aptos" w:eastAsia="Aptos" w:hAnsi="Aptos" w:cs="Aptos"/>
-          <w:sz w:val="40"/>
-        </w:rPr>
-        <w:t>HomeController</w:t>
-      </w:r>
-      <w:proofErr w:type="spellEnd"/>
-      <w:r>
-        <w:rPr>
-          <w:rFonts w:ascii="Aptos" w:eastAsia="Aptos" w:hAnsi="Aptos" w:cs="Aptos"/>
-          <w:sz w:val="40"/>
-        </w:rPr>
-        <w:t>:</w:t>
+      <w:r>
+        <w:rPr>
+          <w:rFonts w:ascii="Aptos" w:eastAsia="Aptos" w:hAnsi="Aptos" w:cs="Aptos"/>
+          <w:sz w:val="40"/>
+        </w:rPr>
+        <w:t>HomeController:</w:t>
       </w:r>
       <w:r>
         <w:rPr>
@@ -168,47 +159,22 @@
           <w:rFonts w:ascii="Aptos" w:eastAsia="Aptos" w:hAnsi="Aptos" w:cs="Aptos"/>
           <w:sz w:val="32"/>
         </w:rPr>
-        <w:t xml:space="preserve">La classe </w:t>
-      </w:r>
-      <w:proofErr w:type="spellStart"/>
-      <w:r>
-        <w:rPr>
-          <w:rFonts w:ascii="Aptos" w:eastAsia="Aptos" w:hAnsi="Aptos" w:cs="Aptos"/>
-          <w:sz w:val="32"/>
-        </w:rPr>
-        <w:t>HomeController</w:t>
-      </w:r>
-      <w:proofErr w:type="spellEnd"/>
-      <w:r>
-        <w:rPr>
-          <w:rFonts w:ascii="Aptos" w:eastAsia="Aptos" w:hAnsi="Aptos" w:cs="Aptos"/>
-          <w:sz w:val="32"/>
-        </w:rPr>
-        <w:t xml:space="preserve"> lavora solo alla gestione della relativa interfaccia grafica.</w:t>
-      </w:r>
-    </w:p>
-    <w:p>
-      <w:pPr>
-        <w:rPr>
-          <w:rFonts w:ascii="Aptos" w:eastAsia="Aptos" w:hAnsi="Aptos" w:cs="Aptos"/>
-          <w:sz w:val="32"/>
-        </w:rPr>
-      </w:pPr>
-      <w:proofErr w:type="spellStart"/>
-      <w:r>
-        <w:rPr>
-          <w:rFonts w:ascii="Aptos" w:eastAsia="Aptos" w:hAnsi="Aptos" w:cs="Aptos"/>
-          <w:sz w:val="40"/>
-        </w:rPr>
-        <w:t>SecondaryController</w:t>
-      </w:r>
-      <w:proofErr w:type="spellEnd"/>
-      <w:r>
-        <w:rPr>
-          <w:rFonts w:ascii="Aptos" w:eastAsia="Aptos" w:hAnsi="Aptos" w:cs="Aptos"/>
-          <w:sz w:val="40"/>
-        </w:rPr>
-        <w:t xml:space="preserve">: </w:t>
+        <w:t>La classe HomeController lavora solo alla gestione della relativa interfaccia grafica.</w:t>
+      </w:r>
+    </w:p>
+    <w:p>
+      <w:pPr>
+        <w:rPr>
+          <w:rFonts w:ascii="Aptos" w:eastAsia="Aptos" w:hAnsi="Aptos" w:cs="Aptos"/>
+          <w:sz w:val="32"/>
+        </w:rPr>
+      </w:pPr>
+      <w:r>
+        <w:rPr>
+          <w:rFonts w:ascii="Aptos" w:eastAsia="Aptos" w:hAnsi="Aptos" w:cs="Aptos"/>
+          <w:sz w:val="40"/>
+        </w:rPr>
+        <w:t xml:space="preserve">SecondaryController: </w:t>
       </w:r>
       <w:r>
         <w:rPr>
@@ -230,33 +196,16 @@
           <w:rFonts w:ascii="Aptos" w:eastAsia="Aptos" w:hAnsi="Aptos" w:cs="Aptos"/>
           <w:sz w:val="32"/>
         </w:rPr>
-        <w:t xml:space="preserve">La classe </w:t>
-      </w:r>
-      <w:proofErr w:type="spellStart"/>
-      <w:r>
-        <w:rPr>
-          <w:rFonts w:ascii="Aptos" w:eastAsia="Aptos" w:hAnsi="Aptos" w:cs="Aptos"/>
-          <w:sz w:val="32"/>
-        </w:rPr>
-        <w:t>SecondaryController</w:t>
-      </w:r>
-      <w:proofErr w:type="spellEnd"/>
-      <w:r>
-        <w:rPr>
-          <w:rFonts w:ascii="Aptos" w:eastAsia="Aptos" w:hAnsi="Aptos" w:cs="Aptos"/>
-          <w:sz w:val="32"/>
-        </w:rPr>
-        <w:t xml:space="preserve"> lavora solo alla gestione della relativa interfaccia grafica.</w:t>
-      </w:r>
-    </w:p>
-    <w:p>
-      <w:pPr>
-        <w:rPr>
-          <w:rFonts w:ascii="Aptos" w:eastAsia="Aptos" w:hAnsi="Aptos" w:cs="Aptos"/>
-          <w:sz w:val="32"/>
-        </w:rPr>
-      </w:pPr>
-      <w:proofErr w:type="spellStart"/>
+        <w:t>La classe SecondaryController lavora solo alla gestione della relativa interfaccia grafica.</w:t>
+      </w:r>
+    </w:p>
+    <w:p>
+      <w:pPr>
+        <w:rPr>
+          <w:rFonts w:ascii="Aptos" w:eastAsia="Aptos" w:hAnsi="Aptos" w:cs="Aptos"/>
+          <w:sz w:val="32"/>
+        </w:rPr>
+      </w:pPr>
       <w:r>
         <w:rPr>
           <w:rFonts w:ascii="Aptos" w:eastAsia="Aptos" w:hAnsi="Aptos" w:cs="Aptos"/>
@@ -269,15 +218,7 @@
           <w:rFonts w:ascii="Aptos" w:eastAsia="Aptos" w:hAnsi="Aptos" w:cs="Aptos"/>
           <w:sz w:val="40"/>
         </w:rPr>
-        <w:t>oller</w:t>
-      </w:r>
-      <w:proofErr w:type="spellEnd"/>
-      <w:r>
-        <w:rPr>
-          <w:rFonts w:ascii="Aptos" w:eastAsia="Aptos" w:hAnsi="Aptos" w:cs="Aptos"/>
-          <w:sz w:val="40"/>
-        </w:rPr>
-        <w:t>:</w:t>
+        <w:t>oller:</w:t>
       </w:r>
       <w:r>
         <w:rPr>
@@ -299,71 +240,7 @@
           <w:rFonts w:ascii="Aptos" w:eastAsia="Aptos" w:hAnsi="Aptos" w:cs="Aptos"/>
           <w:sz w:val="32"/>
         </w:rPr>
-        <w:t xml:space="preserve">I metodi della classe </w:t>
-      </w:r>
-      <w:proofErr w:type="spellStart"/>
-      <w:r>
-        <w:rPr>
-          <w:rFonts w:ascii="Aptos" w:eastAsia="Aptos" w:hAnsi="Aptos" w:cs="Aptos"/>
-          <w:sz w:val="32"/>
-        </w:rPr>
-        <w:t>SuperController</w:t>
-      </w:r>
-      <w:proofErr w:type="spellEnd"/>
-      <w:r>
-        <w:rPr>
-          <w:rFonts w:ascii="Aptos" w:eastAsia="Aptos" w:hAnsi="Aptos" w:cs="Aptos"/>
-          <w:sz w:val="32"/>
-        </w:rPr>
-        <w:t xml:space="preserve"> servono solo per l’aggiunta e la rimozione di elementi dalle sue </w:t>
-      </w:r>
-      <w:proofErr w:type="spellStart"/>
-      <w:r>
-        <w:rPr>
-          <w:rFonts w:ascii="Aptos" w:eastAsia="Aptos" w:hAnsi="Aptos" w:cs="Aptos"/>
-          <w:sz w:val="32"/>
-        </w:rPr>
-        <w:t>ObservableList</w:t>
-      </w:r>
-      <w:proofErr w:type="spellEnd"/>
-      <w:r>
-        <w:rPr>
-          <w:rFonts w:ascii="Aptos" w:eastAsia="Aptos" w:hAnsi="Aptos" w:cs="Aptos"/>
-          <w:sz w:val="32"/>
-        </w:rPr>
-        <w:t xml:space="preserve">, </w:t>
-      </w:r>
-      <w:proofErr w:type="spellStart"/>
-      <w:r>
-        <w:rPr>
-          <w:rFonts w:ascii="Aptos" w:eastAsia="Aptos" w:hAnsi="Aptos" w:cs="Aptos"/>
-          <w:sz w:val="32"/>
-        </w:rPr>
-        <w:t>FilteredList</w:t>
-      </w:r>
-      <w:proofErr w:type="spellEnd"/>
-      <w:r>
-        <w:rPr>
-          <w:rFonts w:ascii="Aptos" w:eastAsia="Aptos" w:hAnsi="Aptos" w:cs="Aptos"/>
-          <w:sz w:val="32"/>
-        </w:rPr>
-        <w:t xml:space="preserve"> e </w:t>
-      </w:r>
-      <w:proofErr w:type="spellStart"/>
-      <w:r>
-        <w:rPr>
-          <w:rFonts w:ascii="Aptos" w:eastAsia="Aptos" w:hAnsi="Aptos" w:cs="Aptos"/>
-          <w:sz w:val="32"/>
-        </w:rPr>
-        <w:t>SortedList</w:t>
-      </w:r>
-      <w:proofErr w:type="spellEnd"/>
-      <w:r>
-        <w:rPr>
-          <w:rFonts w:ascii="Aptos" w:eastAsia="Aptos" w:hAnsi="Aptos" w:cs="Aptos"/>
-          <w:sz w:val="32"/>
-        </w:rPr>
-        <w:t>.</w:t>
+        <w:t>I metodi della classe SuperController servono solo per l’aggiunta e la rimozione di elementi dalle sue ObservableList, FilteredList e SortedList.</w:t>
       </w:r>
     </w:p>
     <w:p>
@@ -472,21 +349,12 @@
           <w:sz w:val="32"/>
         </w:rPr>
       </w:pPr>
-      <w:proofErr w:type="spellStart"/>
-      <w:r>
-        <w:rPr>
-          <w:rFonts w:ascii="Aptos" w:eastAsia="Aptos" w:hAnsi="Aptos" w:cs="Aptos"/>
-          <w:sz w:val="40"/>
-        </w:rPr>
-        <w:t>HomeController</w:t>
-      </w:r>
-      <w:proofErr w:type="spellEnd"/>
-      <w:r>
-        <w:rPr>
-          <w:rFonts w:ascii="Aptos" w:eastAsia="Aptos" w:hAnsi="Aptos" w:cs="Aptos"/>
-          <w:sz w:val="40"/>
-        </w:rPr>
-        <w:t>:</w:t>
+      <w:r>
+        <w:rPr>
+          <w:rFonts w:ascii="Aptos" w:eastAsia="Aptos" w:hAnsi="Aptos" w:cs="Aptos"/>
+          <w:sz w:val="40"/>
+        </w:rPr>
+        <w:t>HomeController:</w:t>
       </w:r>
       <w:r>
         <w:rPr>
@@ -508,118 +376,29 @@
           <w:rFonts w:ascii="Aptos" w:eastAsia="Aptos" w:hAnsi="Aptos" w:cs="Aptos"/>
           <w:sz w:val="32"/>
         </w:rPr>
-        <w:t xml:space="preserve">La classe </w:t>
-      </w:r>
-      <w:proofErr w:type="spellStart"/>
-      <w:r>
-        <w:rPr>
-          <w:rFonts w:ascii="Aptos" w:eastAsia="Aptos" w:hAnsi="Aptos" w:cs="Aptos"/>
-          <w:sz w:val="32"/>
-        </w:rPr>
-        <w:t>HomeController</w:t>
-      </w:r>
-      <w:proofErr w:type="spellEnd"/>
-      <w:r>
-        <w:rPr>
-          <w:rFonts w:ascii="Aptos" w:eastAsia="Aptos" w:hAnsi="Aptos" w:cs="Aptos"/>
-          <w:sz w:val="32"/>
-        </w:rPr>
-        <w:t xml:space="preserve"> gestisce solo l</w:t>
-      </w:r>
-      <w:r>
-        <w:rPr>
-          <w:rFonts w:ascii="Aptos" w:eastAsia="Aptos" w:hAnsi="Aptos" w:cs="Aptos"/>
-          <w:sz w:val="32"/>
-        </w:rPr>
-        <w:t xml:space="preserve">a propria interfaccia grafica, usando solo piccoli metodi statici dalla classe App e modificando all’occorrenza le </w:t>
-      </w:r>
-      <w:proofErr w:type="spellStart"/>
-      <w:r>
-        <w:rPr>
-          <w:rFonts w:ascii="Aptos" w:eastAsia="Aptos" w:hAnsi="Aptos" w:cs="Aptos"/>
-          <w:sz w:val="32"/>
-        </w:rPr>
-        <w:t>ObservableList</w:t>
-      </w:r>
-      <w:proofErr w:type="spellEnd"/>
-      <w:r>
-        <w:rPr>
-          <w:rFonts w:ascii="Aptos" w:eastAsia="Aptos" w:hAnsi="Aptos" w:cs="Aptos"/>
-          <w:sz w:val="32"/>
-        </w:rPr>
-        <w:t xml:space="preserve">, </w:t>
-      </w:r>
-      <w:proofErr w:type="spellStart"/>
-      <w:r>
-        <w:rPr>
-          <w:rFonts w:ascii="Aptos" w:eastAsia="Aptos" w:hAnsi="Aptos" w:cs="Aptos"/>
-          <w:sz w:val="32"/>
-        </w:rPr>
-        <w:t>FilteredList</w:t>
-      </w:r>
-      <w:proofErr w:type="spellEnd"/>
-      <w:r>
-        <w:rPr>
-          <w:rFonts w:ascii="Aptos" w:eastAsia="Aptos" w:hAnsi="Aptos" w:cs="Aptos"/>
-          <w:sz w:val="32"/>
-        </w:rPr>
-        <w:t xml:space="preserve"> e </w:t>
-      </w:r>
-      <w:proofErr w:type="spellStart"/>
-      <w:r>
-        <w:rPr>
-          <w:rFonts w:ascii="Aptos" w:eastAsia="Aptos" w:hAnsi="Aptos" w:cs="Aptos"/>
-          <w:sz w:val="32"/>
-        </w:rPr>
-        <w:t>SortedList</w:t>
-      </w:r>
-      <w:proofErr w:type="spellEnd"/>
-      <w:r>
-        <w:rPr>
-          <w:rFonts w:ascii="Aptos" w:eastAsia="Aptos" w:hAnsi="Aptos" w:cs="Aptos"/>
-          <w:sz w:val="32"/>
-        </w:rPr>
-        <w:t xml:space="preserve"> (tutte statiche) della classe </w:t>
-      </w:r>
-      <w:proofErr w:type="spellStart"/>
-      <w:r>
-        <w:rPr>
-          <w:rFonts w:ascii="Aptos" w:eastAsia="Aptos" w:hAnsi="Aptos" w:cs="Aptos"/>
-          <w:sz w:val="32"/>
-        </w:rPr>
-        <w:t>SuperController</w:t>
-      </w:r>
-      <w:proofErr w:type="spellEnd"/>
-      <w:r>
-        <w:rPr>
-          <w:rFonts w:ascii="Aptos" w:eastAsia="Aptos" w:hAnsi="Aptos" w:cs="Aptos"/>
-          <w:sz w:val="32"/>
-        </w:rPr>
-        <w:t>.</w:t>
-      </w:r>
-    </w:p>
-    <w:p>
-      <w:pPr>
-        <w:rPr>
-          <w:rFonts w:ascii="Aptos" w:eastAsia="Aptos" w:hAnsi="Aptos" w:cs="Aptos"/>
-          <w:sz w:val="32"/>
-        </w:rPr>
-      </w:pPr>
-      <w:proofErr w:type="spellStart"/>
-      <w:r>
-        <w:rPr>
-          <w:rFonts w:ascii="Aptos" w:eastAsia="Aptos" w:hAnsi="Aptos" w:cs="Aptos"/>
-          <w:sz w:val="40"/>
-        </w:rPr>
-        <w:t>SecondaryController</w:t>
-      </w:r>
-      <w:proofErr w:type="spellEnd"/>
-      <w:r>
-        <w:rPr>
-          <w:rFonts w:ascii="Aptos" w:eastAsia="Aptos" w:hAnsi="Aptos" w:cs="Aptos"/>
-          <w:sz w:val="40"/>
-        </w:rPr>
-        <w:t>:</w:t>
+        <w:t>La classe HomeController gestisce solo l</w:t>
+      </w:r>
+      <w:r>
+        <w:rPr>
+          <w:rFonts w:ascii="Aptos" w:eastAsia="Aptos" w:hAnsi="Aptos" w:cs="Aptos"/>
+          <w:sz w:val="32"/>
+        </w:rPr>
+        <w:t>a propria interfaccia grafica, usando solo piccoli metodi statici dalla classe App e modificando all’occorrenza le ObservableList, FilteredList e SortedList (tutte statiche) della classe SuperController.</w:t>
+      </w:r>
+    </w:p>
+    <w:p>
+      <w:pPr>
+        <w:rPr>
+          <w:rFonts w:ascii="Aptos" w:eastAsia="Aptos" w:hAnsi="Aptos" w:cs="Aptos"/>
+          <w:sz w:val="32"/>
+        </w:rPr>
+      </w:pPr>
+      <w:r>
+        <w:rPr>
+          <w:rFonts w:ascii="Aptos" w:eastAsia="Aptos" w:hAnsi="Aptos" w:cs="Aptos"/>
+          <w:sz w:val="40"/>
+        </w:rPr>
+        <w:t>SecondaryController:</w:t>
       </w:r>
       <w:r>
         <w:rPr>
@@ -641,118 +420,29 @@
           <w:rFonts w:ascii="Aptos" w:eastAsia="Aptos" w:hAnsi="Aptos" w:cs="Aptos"/>
           <w:sz w:val="32"/>
         </w:rPr>
-        <w:t xml:space="preserve">La classe </w:t>
-      </w:r>
-      <w:proofErr w:type="spellStart"/>
-      <w:r>
-        <w:rPr>
-          <w:rFonts w:ascii="Aptos" w:eastAsia="Aptos" w:hAnsi="Aptos" w:cs="Aptos"/>
-          <w:sz w:val="32"/>
-        </w:rPr>
-        <w:t>SecondaryController</w:t>
-      </w:r>
-      <w:proofErr w:type="spellEnd"/>
-      <w:r>
-        <w:rPr>
-          <w:rFonts w:ascii="Aptos" w:eastAsia="Aptos" w:hAnsi="Aptos" w:cs="Aptos"/>
-          <w:sz w:val="32"/>
-        </w:rPr>
-        <w:t xml:space="preserve"> gestisce solo la propria interfaccia grafica, usando solo piccoli metodi statici dalla classe App e modificando all’occorrenza le </w:t>
-      </w:r>
-      <w:proofErr w:type="spellStart"/>
-      <w:r>
-        <w:rPr>
-          <w:rFonts w:ascii="Aptos" w:eastAsia="Aptos" w:hAnsi="Aptos" w:cs="Aptos"/>
-          <w:sz w:val="32"/>
-        </w:rPr>
-        <w:t>ObservableList</w:t>
-      </w:r>
-      <w:proofErr w:type="spellEnd"/>
-      <w:r>
-        <w:rPr>
-          <w:rFonts w:ascii="Aptos" w:eastAsia="Aptos" w:hAnsi="Aptos" w:cs="Aptos"/>
-          <w:sz w:val="32"/>
-        </w:rPr>
-        <w:t xml:space="preserve">, </w:t>
-      </w:r>
-      <w:proofErr w:type="spellStart"/>
-      <w:r>
-        <w:rPr>
-          <w:rFonts w:ascii="Aptos" w:eastAsia="Aptos" w:hAnsi="Aptos" w:cs="Aptos"/>
-          <w:sz w:val="32"/>
-        </w:rPr>
-        <w:t>FilteredList</w:t>
-      </w:r>
-      <w:proofErr w:type="spellEnd"/>
-      <w:r>
-        <w:rPr>
-          <w:rFonts w:ascii="Aptos" w:eastAsia="Aptos" w:hAnsi="Aptos" w:cs="Aptos"/>
-          <w:sz w:val="32"/>
-        </w:rPr>
-        <w:t xml:space="preserve"> e </w:t>
-      </w:r>
-      <w:proofErr w:type="spellStart"/>
-      <w:r>
-        <w:rPr>
-          <w:rFonts w:ascii="Aptos" w:eastAsia="Aptos" w:hAnsi="Aptos" w:cs="Aptos"/>
-          <w:sz w:val="32"/>
-        </w:rPr>
-        <w:t>SortedList</w:t>
-      </w:r>
-      <w:proofErr w:type="spellEnd"/>
-      <w:r>
-        <w:rPr>
-          <w:rFonts w:ascii="Aptos" w:eastAsia="Aptos" w:hAnsi="Aptos" w:cs="Aptos"/>
-          <w:sz w:val="32"/>
-        </w:rPr>
-        <w:t xml:space="preserve"> (tutte statiche) della classe </w:t>
-      </w:r>
-      <w:proofErr w:type="spellStart"/>
-      <w:r>
-        <w:rPr>
-          <w:rFonts w:ascii="Aptos" w:eastAsia="Aptos" w:hAnsi="Aptos" w:cs="Aptos"/>
-          <w:sz w:val="32"/>
-        </w:rPr>
-        <w:t>SuperC</w:t>
-      </w:r>
-      <w:r>
-        <w:rPr>
-          <w:rFonts w:ascii="Aptos" w:eastAsia="Aptos" w:hAnsi="Aptos" w:cs="Aptos"/>
-          <w:sz w:val="32"/>
-        </w:rPr>
-        <w:t>ontroller</w:t>
-      </w:r>
-      <w:proofErr w:type="spellEnd"/>
-      <w:r>
-        <w:rPr>
-          <w:rFonts w:ascii="Aptos" w:eastAsia="Aptos" w:hAnsi="Aptos" w:cs="Aptos"/>
-          <w:sz w:val="32"/>
-        </w:rPr>
-        <w:t>.</w:t>
-      </w:r>
-    </w:p>
-    <w:p>
-      <w:pPr>
-        <w:rPr>
-          <w:rFonts w:ascii="Aptos" w:eastAsia="Aptos" w:hAnsi="Aptos" w:cs="Aptos"/>
-          <w:sz w:val="32"/>
-        </w:rPr>
-      </w:pPr>
-      <w:proofErr w:type="spellStart"/>
-      <w:r>
-        <w:rPr>
-          <w:rFonts w:ascii="Aptos" w:eastAsia="Aptos" w:hAnsi="Aptos" w:cs="Aptos"/>
-          <w:sz w:val="40"/>
-        </w:rPr>
-        <w:t>SuperController</w:t>
-      </w:r>
-      <w:proofErr w:type="spellEnd"/>
-      <w:r>
-        <w:rPr>
-          <w:rFonts w:ascii="Aptos" w:eastAsia="Aptos" w:hAnsi="Aptos" w:cs="Aptos"/>
-          <w:sz w:val="40"/>
-        </w:rPr>
-        <w:t>:</w:t>
+        <w:t>La classe SecondaryController gestisce solo la propria interfaccia grafica, usando solo piccoli metodi statici dalla classe App e modificando all’occorrenza le ObservableList, FilteredList e SortedList (tutte statiche) della classe SuperC</w:t>
+      </w:r>
+      <w:r>
+        <w:rPr>
+          <w:rFonts w:ascii="Aptos" w:eastAsia="Aptos" w:hAnsi="Aptos" w:cs="Aptos"/>
+          <w:sz w:val="32"/>
+        </w:rPr>
+        <w:t>ontroller.</w:t>
+      </w:r>
+    </w:p>
+    <w:p>
+      <w:pPr>
+        <w:rPr>
+          <w:rFonts w:ascii="Aptos" w:eastAsia="Aptos" w:hAnsi="Aptos" w:cs="Aptos"/>
+          <w:sz w:val="32"/>
+        </w:rPr>
+      </w:pPr>
+      <w:r>
+        <w:rPr>
+          <w:rFonts w:ascii="Aptos" w:eastAsia="Aptos" w:hAnsi="Aptos" w:cs="Aptos"/>
+          <w:sz w:val="40"/>
+        </w:rPr>
+        <w:t>SuperController:</w:t>
       </w:r>
       <w:r>
         <w:rPr>
@@ -774,71 +464,7 @@
           <w:rFonts w:ascii="Aptos" w:eastAsia="Aptos" w:hAnsi="Aptos" w:cs="Aptos"/>
           <w:sz w:val="32"/>
         </w:rPr>
-        <w:t xml:space="preserve">La classe </w:t>
-      </w:r>
-      <w:proofErr w:type="spellStart"/>
-      <w:r>
-        <w:rPr>
-          <w:rFonts w:ascii="Aptos" w:eastAsia="Aptos" w:hAnsi="Aptos" w:cs="Aptos"/>
-          <w:sz w:val="32"/>
-        </w:rPr>
-        <w:t>SuperController</w:t>
-      </w:r>
-      <w:proofErr w:type="spellEnd"/>
-      <w:r>
-        <w:rPr>
-          <w:rFonts w:ascii="Aptos" w:eastAsia="Aptos" w:hAnsi="Aptos" w:cs="Aptos"/>
-          <w:sz w:val="32"/>
-        </w:rPr>
-        <w:t xml:space="preserve"> gestisce una </w:t>
-      </w:r>
-      <w:proofErr w:type="spellStart"/>
-      <w:r>
-        <w:rPr>
-          <w:rFonts w:ascii="Aptos" w:eastAsia="Aptos" w:hAnsi="Aptos" w:cs="Aptos"/>
-          <w:sz w:val="32"/>
-        </w:rPr>
-        <w:t>ObservableList</w:t>
-      </w:r>
-      <w:proofErr w:type="spellEnd"/>
-      <w:r>
-        <w:rPr>
-          <w:rFonts w:ascii="Aptos" w:eastAsia="Aptos" w:hAnsi="Aptos" w:cs="Aptos"/>
-          <w:sz w:val="32"/>
-        </w:rPr>
-        <w:t xml:space="preserve">, una </w:t>
-      </w:r>
-      <w:proofErr w:type="spellStart"/>
-      <w:r>
-        <w:rPr>
-          <w:rFonts w:ascii="Aptos" w:eastAsia="Aptos" w:hAnsi="Aptos" w:cs="Aptos"/>
-          <w:sz w:val="32"/>
-        </w:rPr>
-        <w:t>FilteredList</w:t>
-      </w:r>
-      <w:proofErr w:type="spellEnd"/>
-      <w:r>
-        <w:rPr>
-          <w:rFonts w:ascii="Aptos" w:eastAsia="Aptos" w:hAnsi="Aptos" w:cs="Aptos"/>
-          <w:sz w:val="32"/>
-        </w:rPr>
-        <w:t xml:space="preserve"> e una </w:t>
-      </w:r>
-      <w:proofErr w:type="spellStart"/>
-      <w:r>
-        <w:rPr>
-          <w:rFonts w:ascii="Aptos" w:eastAsia="Aptos" w:hAnsi="Aptos" w:cs="Aptos"/>
-          <w:sz w:val="32"/>
-        </w:rPr>
-        <w:t>SortedList</w:t>
-      </w:r>
-      <w:proofErr w:type="spellEnd"/>
-      <w:r>
-        <w:rPr>
-          <w:rFonts w:ascii="Aptos" w:eastAsia="Aptos" w:hAnsi="Aptos" w:cs="Aptos"/>
-          <w:sz w:val="32"/>
-        </w:rPr>
-        <w:t xml:space="preserve"> (tutte e 3 statiche) e ha metodi solo per l’aggiunta e la rimozione di elementi, senza interazioni dirette con le altre classi.</w:t>
+        <w:t>La classe SuperController gestisce una ObservableList, una FilteredList e una SortedList (tutte e 3 statiche) e ha metodi solo per l’aggiunta e la rimozione di elementi, senza interazioni dirette con le altre classi.</w:t>
       </w:r>
     </w:p>
     <w:p>
@@ -885,55 +511,7 @@
           <w:rFonts w:ascii="Aptos" w:eastAsia="Aptos" w:hAnsi="Aptos" w:cs="Aptos"/>
           <w:sz w:val="32"/>
         </w:rPr>
-        <w:t>(</w:t>
-      </w:r>
-      <w:proofErr w:type="spellStart"/>
-      <w:r>
-        <w:rPr>
-          <w:rFonts w:ascii="Aptos" w:eastAsia="Aptos" w:hAnsi="Aptos" w:cs="Aptos"/>
-          <w:sz w:val="32"/>
-        </w:rPr>
-        <w:t>Keep</w:t>
-      </w:r>
-      <w:proofErr w:type="spellEnd"/>
-      <w:r>
-        <w:rPr>
-          <w:rFonts w:ascii="Aptos" w:eastAsia="Aptos" w:hAnsi="Aptos" w:cs="Aptos"/>
-          <w:sz w:val="32"/>
-        </w:rPr>
-        <w:t xml:space="preserve"> </w:t>
-      </w:r>
-      <w:proofErr w:type="spellStart"/>
-      <w:r>
-        <w:rPr>
-          <w:rFonts w:ascii="Aptos" w:eastAsia="Aptos" w:hAnsi="Aptos" w:cs="Aptos"/>
-          <w:sz w:val="32"/>
-        </w:rPr>
-        <w:t>It</w:t>
-      </w:r>
-      <w:proofErr w:type="spellEnd"/>
-      <w:r>
-        <w:rPr>
-          <w:rFonts w:ascii="Aptos" w:eastAsia="Aptos" w:hAnsi="Aptos" w:cs="Aptos"/>
-          <w:sz w:val="32"/>
-        </w:rPr>
-        <w:t xml:space="preserve"> Simple, </w:t>
-      </w:r>
-      <w:proofErr w:type="spellStart"/>
-      <w:r>
-        <w:rPr>
-          <w:rFonts w:ascii="Aptos" w:eastAsia="Aptos" w:hAnsi="Aptos" w:cs="Aptos"/>
-          <w:sz w:val="32"/>
-        </w:rPr>
-        <w:t>Stupid</w:t>
-      </w:r>
-      <w:proofErr w:type="spellEnd"/>
-      <w:r>
-        <w:rPr>
-          <w:rFonts w:ascii="Aptos" w:eastAsia="Aptos" w:hAnsi="Aptos" w:cs="Aptos"/>
-          <w:sz w:val="32"/>
-        </w:rPr>
-        <w:t xml:space="preserve">!): abbiamo implementato classi </w:t>
+        <w:t xml:space="preserve">(Keep It Simple, Stupid!): abbiamo implementato classi </w:t>
       </w:r>
       <w:r>
         <w:rPr>
@@ -947,91 +525,6 @@
       <w:pPr>
         <w:rPr>
           <w:rFonts w:ascii="Aptos" w:eastAsia="Aptos" w:hAnsi="Aptos" w:cs="Aptos"/>
-          <w:sz w:val="32"/>
-        </w:rPr>
-      </w:pPr>
-      <w:r>
-        <w:rPr>
-          <w:rFonts w:ascii="Aptos" w:eastAsia="Aptos" w:hAnsi="Aptos" w:cs="Aptos"/>
-          <w:sz w:val="32"/>
-        </w:rPr>
-        <w:t xml:space="preserve">  </w:t>
-      </w:r>
-    </w:p>
-    <w:p>
-      <w:pPr>
-        <w:rPr>
-          <w:rFonts w:ascii="Aptos" w:eastAsia="Aptos" w:hAnsi="Aptos" w:cs="Aptos"/>
-          <w:sz w:val="40"/>
-        </w:rPr>
-      </w:pPr>
-      <w:r>
-        <w:rPr>
-          <w:rFonts w:ascii="Aptos" w:eastAsia="Aptos" w:hAnsi="Aptos" w:cs="Aptos"/>
-          <w:sz w:val="40"/>
-        </w:rPr>
-        <w:t xml:space="preserve">DRY </w:t>
-      </w:r>
-      <w:r>
-        <w:rPr>
-          <w:rFonts w:ascii="Aptos" w:eastAsia="Aptos" w:hAnsi="Aptos" w:cs="Aptos"/>
-          <w:sz w:val="32"/>
-        </w:rPr>
-        <w:t>(</w:t>
-      </w:r>
-      <w:proofErr w:type="spellStart"/>
-      <w:r>
-        <w:rPr>
-          <w:rFonts w:ascii="Aptos" w:eastAsia="Aptos" w:hAnsi="Aptos" w:cs="Aptos"/>
-          <w:sz w:val="32"/>
-        </w:rPr>
-        <w:t>Don’t</w:t>
-      </w:r>
-      <w:proofErr w:type="spellEnd"/>
-      <w:r>
-        <w:rPr>
-          <w:rFonts w:ascii="Aptos" w:eastAsia="Aptos" w:hAnsi="Aptos" w:cs="Aptos"/>
-          <w:sz w:val="32"/>
-        </w:rPr>
-        <w:t xml:space="preserve"> </w:t>
-      </w:r>
-      <w:proofErr w:type="spellStart"/>
-      <w:r>
-        <w:rPr>
-          <w:rFonts w:ascii="Aptos" w:eastAsia="Aptos" w:hAnsi="Aptos" w:cs="Aptos"/>
-          <w:sz w:val="32"/>
-        </w:rPr>
-        <w:t>Repeat</w:t>
-      </w:r>
-      <w:proofErr w:type="spellEnd"/>
-      <w:r>
-        <w:rPr>
-          <w:rFonts w:ascii="Aptos" w:eastAsia="Aptos" w:hAnsi="Aptos" w:cs="Aptos"/>
-          <w:sz w:val="32"/>
-        </w:rPr>
-        <w:t xml:space="preserve"> </w:t>
-      </w:r>
-      <w:proofErr w:type="spellStart"/>
-      <w:r>
-        <w:rPr>
-          <w:rFonts w:ascii="Aptos" w:eastAsia="Aptos" w:hAnsi="Aptos" w:cs="Aptos"/>
-          <w:sz w:val="32"/>
-        </w:rPr>
-        <w:t>Yourself</w:t>
-      </w:r>
-      <w:proofErr w:type="spellEnd"/>
-      <w:r>
-        <w:rPr>
-          <w:rFonts w:ascii="Aptos" w:eastAsia="Aptos" w:hAnsi="Aptos" w:cs="Aptos"/>
-          <w:sz w:val="32"/>
-        </w:rPr>
-        <w:t>):</w:t>
-      </w:r>
-    </w:p>
-    <w:p>
-      <w:pPr>
-        <w:rPr>
-          <w:rFonts w:ascii="Aptos" w:eastAsia="Aptos" w:hAnsi="Aptos" w:cs="Aptos"/>
           <w:sz w:val="40"/>
         </w:rPr>
       </w:pPr>
@@ -1047,87 +540,7 @@
           <w:rFonts w:ascii="Aptos" w:eastAsia="Aptos" w:hAnsi="Aptos" w:cs="Aptos"/>
           <w:sz w:val="32"/>
         </w:rPr>
-        <w:t>(</w:t>
-      </w:r>
-      <w:proofErr w:type="spellStart"/>
-      <w:r>
-        <w:rPr>
-          <w:rFonts w:ascii="Aptos" w:eastAsia="Aptos" w:hAnsi="Aptos" w:cs="Aptos"/>
-          <w:sz w:val="32"/>
-        </w:rPr>
-        <w:t>You</w:t>
-      </w:r>
-      <w:proofErr w:type="spellEnd"/>
-      <w:r>
-        <w:rPr>
-          <w:rFonts w:ascii="Aptos" w:eastAsia="Aptos" w:hAnsi="Aptos" w:cs="Aptos"/>
-          <w:sz w:val="32"/>
-        </w:rPr>
-        <w:t xml:space="preserve"> </w:t>
-      </w:r>
-      <w:proofErr w:type="spellStart"/>
-      <w:r>
-        <w:rPr>
-          <w:rFonts w:ascii="Aptos" w:eastAsia="Aptos" w:hAnsi="Aptos" w:cs="Aptos"/>
-          <w:sz w:val="32"/>
-        </w:rPr>
-        <w:t>Aren’t</w:t>
-      </w:r>
-      <w:proofErr w:type="spellEnd"/>
-      <w:r>
-        <w:rPr>
-          <w:rFonts w:ascii="Aptos" w:eastAsia="Aptos" w:hAnsi="Aptos" w:cs="Aptos"/>
-          <w:sz w:val="32"/>
-        </w:rPr>
-        <w:t xml:space="preserve"> </w:t>
-      </w:r>
-      <w:proofErr w:type="spellStart"/>
-      <w:r>
-        <w:rPr>
-          <w:rFonts w:ascii="Aptos" w:eastAsia="Aptos" w:hAnsi="Aptos" w:cs="Aptos"/>
-          <w:sz w:val="32"/>
-        </w:rPr>
-        <w:t>Going</w:t>
-      </w:r>
-      <w:proofErr w:type="spellEnd"/>
-      <w:r>
-        <w:rPr>
-          <w:rFonts w:ascii="Aptos" w:eastAsia="Aptos" w:hAnsi="Aptos" w:cs="Aptos"/>
-          <w:sz w:val="32"/>
-        </w:rPr>
-        <w:t xml:space="preserve"> to </w:t>
-      </w:r>
-      <w:proofErr w:type="spellStart"/>
-      <w:r>
-        <w:rPr>
-          <w:rFonts w:ascii="Aptos" w:eastAsia="Aptos" w:hAnsi="Aptos" w:cs="Aptos"/>
-          <w:sz w:val="32"/>
-        </w:rPr>
-        <w:t>Need</w:t>
-      </w:r>
-      <w:proofErr w:type="spellEnd"/>
-      <w:r>
-        <w:rPr>
-          <w:rFonts w:ascii="Aptos" w:eastAsia="Aptos" w:hAnsi="Aptos" w:cs="Aptos"/>
-          <w:sz w:val="32"/>
-        </w:rPr>
-        <w:t xml:space="preserve"> </w:t>
-      </w:r>
-      <w:proofErr w:type="spellStart"/>
-      <w:r>
-        <w:rPr>
-          <w:rFonts w:ascii="Aptos" w:eastAsia="Aptos" w:hAnsi="Aptos" w:cs="Aptos"/>
-          <w:sz w:val="32"/>
-        </w:rPr>
-        <w:t>It</w:t>
-      </w:r>
-      <w:proofErr w:type="spellEnd"/>
-      <w:r>
-        <w:rPr>
-          <w:rFonts w:ascii="Aptos" w:eastAsia="Aptos" w:hAnsi="Aptos" w:cs="Aptos"/>
-          <w:sz w:val="32"/>
-        </w:rPr>
-        <w:t>): ab</w:t>
+        <w:t>(You Aren’t Going to Need It): ab</w:t>
       </w:r>
       <w:r>
         <w:rPr>
@@ -1164,17 +577,15 @@
           <w:rFonts w:ascii="Aptos" w:eastAsia="Aptos" w:hAnsi="Aptos" w:cs="Aptos"/>
           <w:sz w:val="32"/>
         </w:rPr>
-        <w:t xml:space="preserve">Ogni metodo gestisce una funzionalità specifica, questo rende il codice più facilmente comprensibile e </w:t>
-      </w:r>
-      <w:proofErr w:type="spellStart"/>
-      <w:r>
-        <w:rPr>
-          <w:rFonts w:ascii="Aptos" w:eastAsia="Aptos" w:hAnsi="Aptos" w:cs="Aptos"/>
-          <w:sz w:val="32"/>
-        </w:rPr>
-        <w:t>manutenibile</w:t>
-      </w:r>
-      <w:proofErr w:type="spellEnd"/>
+        <w:t>Ogni metodo gestisce una funzionalità specifica</w:t>
+      </w:r>
+      <w:r>
+        <w:rPr>
+          <w:rFonts w:ascii="Aptos" w:eastAsia="Aptos" w:hAnsi="Aptos" w:cs="Aptos"/>
+          <w:sz w:val="32"/>
+        </w:rPr>
+        <w:t>, questo rende il codice più facilmente comprensibile e manutenibile</w:t>
+      </w:r>
       <w:r>
         <w:rPr>
           <w:rFonts w:ascii="Aptos" w:eastAsia="Aptos" w:hAnsi="Aptos" w:cs="Aptos"/>
@@ -1186,21 +597,6 @@
     <w:p>
       <w:pPr>
         <w:rPr>
-          <w:rFonts w:ascii="Aptos" w:eastAsia="Aptos" w:hAnsi="Aptos" w:cs="Aptos"/>
-          <w:sz w:val="40"/>
-        </w:rPr>
-      </w:pPr>
-      <w:r>
-        <w:rPr>
-          <w:rFonts w:ascii="Aptos" w:eastAsia="Aptos" w:hAnsi="Aptos" w:cs="Aptos"/>
-          <w:sz w:val="40"/>
-        </w:rPr>
-        <w:t>Ortogonalità:</w:t>
-      </w:r>
-    </w:p>
-    <w:p>
-      <w:pPr>
-        <w:rPr>
           <w:sz w:val="40"/>
           <w:szCs w:val="40"/>
         </w:rPr>
@@ -1229,6 +625,9 @@
     </w:p>
     <w:p>
       <w:pPr>
+        <w:tabs>
+          <w:tab w:val="left" w:pos="7815"/>
+        </w:tabs>
         <w:rPr>
           <w:rFonts w:ascii="Aptos" w:eastAsia="Aptos" w:hAnsi="Aptos" w:cs="Aptos"/>
           <w:sz w:val="40"/>
@@ -1241,6 +640,41 @@
         </w:rPr>
         <w:t>Evitare l’ottimizzazione precoce:</w:t>
       </w:r>
+      <w:r>
+        <w:rPr>
+          <w:rFonts w:ascii="Aptos" w:eastAsia="Aptos" w:hAnsi="Aptos" w:cs="Aptos"/>
+          <w:sz w:val="40"/>
+        </w:rPr>
+        <w:t xml:space="preserve"> </w:t>
+      </w:r>
+      <w:r>
+        <w:rPr>
+          <w:rFonts w:ascii="Calibri" w:eastAsia="Calibri" w:hAnsi="Calibri" w:cs="Calibri"/>
+          <w:sz w:val="32"/>
+        </w:rPr>
+        <w:t>i</w:t>
+      </w:r>
+      <w:r>
+        <w:rPr>
+          <w:rFonts w:ascii="Calibri" w:eastAsia="Calibri" w:hAnsi="Calibri" w:cs="Calibri"/>
+          <w:sz w:val="32"/>
+        </w:rPr>
+        <w:t>l codice è stato ottimizzato</w:t>
+      </w:r>
+      <w:r>
+        <w:rPr>
+          <w:rFonts w:ascii="Calibri" w:eastAsia="Calibri" w:hAnsi="Calibri" w:cs="Calibri"/>
+          <w:sz w:val="32"/>
+        </w:rPr>
+        <w:t xml:space="preserve"> solo</w:t>
+      </w:r>
+      <w:r>
+        <w:rPr>
+          <w:rFonts w:ascii="Calibri" w:eastAsia="Calibri" w:hAnsi="Calibri" w:cs="Calibri"/>
+          <w:sz w:val="32"/>
+        </w:rPr>
+        <w:t xml:space="preserve"> quando venivano riscontrati bug nell’esecuzione del programma</w:t>
+      </w:r>
     </w:p>
     <w:p>
       <w:pPr>
@@ -1261,144 +695,65 @@
           <w:rFonts w:ascii="Calibri" w:eastAsia="Calibri" w:hAnsi="Calibri" w:cs="Calibri"/>
           <w:sz w:val="32"/>
         </w:rPr>
-        <w:t xml:space="preserve">il codice delle varie classi ha subito modifiche sostanziali nel corso dello sviluppo, in particolare il metodo </w:t>
-      </w:r>
-      <w:proofErr w:type="spellStart"/>
+        <w:t>il codice delle varie classi ha subito modifiche sostanziali nel corso dello sviluppo, in particolare il metodo initialize di HomeController, in quanto diverse funzionalità che dovevano essere avviate all'avvio dell'interfaccia grafica sono aumentate gradu</w:t>
+      </w:r>
       <w:r>
         <w:rPr>
           <w:rFonts w:ascii="Calibri" w:eastAsia="Calibri" w:hAnsi="Calibri" w:cs="Calibri"/>
           <w:sz w:val="32"/>
         </w:rPr>
-        <w:t>initialize</w:t>
-      </w:r>
-      <w:proofErr w:type="spellEnd"/>
+        <w:t>almente. Nonostante le modifiche il codice non ha perso qualità.</w:t>
+      </w:r>
+    </w:p>
+    <w:p>
+      <w:pPr>
+        <w:rPr>
+          <w:rFonts w:ascii="Aptos" w:eastAsia="Aptos" w:hAnsi="Aptos" w:cs="Aptos"/>
+          <w:sz w:val="40"/>
+        </w:rPr>
+      </w:pPr>
+      <w:r>
+        <w:rPr>
+          <w:rFonts w:ascii="Aptos" w:eastAsia="Aptos" w:hAnsi="Aptos" w:cs="Aptos"/>
+          <w:sz w:val="40"/>
+        </w:rPr>
+        <w:t xml:space="preserve">Privilegiare l'associazione rispetto all'ereditarietà: </w:t>
+      </w:r>
       <w:r>
         <w:rPr>
           <w:rFonts w:ascii="Calibri" w:eastAsia="Calibri" w:hAnsi="Calibri" w:cs="Calibri"/>
           <w:sz w:val="32"/>
         </w:rPr>
-        <w:t xml:space="preserve"> di </w:t>
-      </w:r>
-      <w:proofErr w:type="spellStart"/>
+        <w:t>Il programma non presenta alcuna classe estesa: ogni classe è indipendente dalle altre. L'unica dipendenza riguarda l'uso della l</w:t>
+      </w:r>
       <w:r>
         <w:rPr>
           <w:rFonts w:ascii="Calibri" w:eastAsia="Calibri" w:hAnsi="Calibri" w:cs="Calibri"/>
           <w:sz w:val="32"/>
         </w:rPr>
-        <w:t>HomeController</w:t>
-      </w:r>
-      <w:proofErr w:type="spellEnd"/>
+        <w:t>ista osservabile statica della classe SuperController condivisa tra le varie schermate.</w:t>
+      </w:r>
+    </w:p>
+    <w:p>
+      <w:pPr>
+        <w:rPr>
+          <w:rFonts w:ascii="Aptos" w:eastAsia="Aptos" w:hAnsi="Aptos" w:cs="Aptos"/>
+          <w:sz w:val="40"/>
+        </w:rPr>
+      </w:pPr>
+      <w:r>
+        <w:rPr>
+          <w:rFonts w:ascii="Aptos" w:eastAsia="Aptos" w:hAnsi="Aptos" w:cs="Aptos"/>
+          <w:sz w:val="40"/>
+        </w:rPr>
+        <w:t xml:space="preserve">Principio di robustezza: </w:t>
+      </w:r>
       <w:r>
         <w:rPr>
           <w:rFonts w:ascii="Calibri" w:eastAsia="Calibri" w:hAnsi="Calibri" w:cs="Calibri"/>
           <w:sz w:val="32"/>
         </w:rPr>
-        <w:t>, in quanto diverse funzionalità che dovevano essere avviate all'avvio dell'interfaccia grafica sono aumentate gradu</w:t>
-      </w:r>
-      <w:r>
-        <w:rPr>
-          <w:rFonts w:ascii="Calibri" w:eastAsia="Calibri" w:hAnsi="Calibri" w:cs="Calibri"/>
-          <w:sz w:val="32"/>
-        </w:rPr>
-        <w:t>almente. Nonostante le modifiche il codice non ha perso qualità.</w:t>
-      </w:r>
-    </w:p>
-    <w:p>
-      <w:pPr>
-        <w:rPr>
-          <w:rFonts w:ascii="Aptos" w:eastAsia="Aptos" w:hAnsi="Aptos" w:cs="Aptos"/>
-          <w:sz w:val="40"/>
-        </w:rPr>
-      </w:pPr>
-      <w:r>
-        <w:rPr>
-          <w:rFonts w:ascii="Aptos" w:eastAsia="Aptos" w:hAnsi="Aptos" w:cs="Aptos"/>
-          <w:sz w:val="40"/>
-        </w:rPr>
-        <w:t>SOLID:</w:t>
-      </w:r>
-    </w:p>
-    <w:p>
-      <w:pPr>
-        <w:rPr>
-          <w:rFonts w:ascii="Aptos" w:eastAsia="Aptos" w:hAnsi="Aptos" w:cs="Aptos"/>
-          <w:sz w:val="40"/>
-        </w:rPr>
-      </w:pPr>
-      <w:r>
-        <w:rPr>
-          <w:rFonts w:ascii="Aptos" w:eastAsia="Aptos" w:hAnsi="Aptos" w:cs="Aptos"/>
-          <w:sz w:val="40"/>
-        </w:rPr>
-        <w:t xml:space="preserve">Privilegiare l'associazione rispetto all'ereditarietà: </w:t>
-      </w:r>
-      <w:r>
-        <w:rPr>
-          <w:rFonts w:ascii="Calibri" w:eastAsia="Calibri" w:hAnsi="Calibri" w:cs="Calibri"/>
-          <w:sz w:val="32"/>
-        </w:rPr>
-        <w:t>Il programma non presenta alcuna classe estesa: ogni classe è indipendente dalle altre. L'unica dipendenza riguarda l'uso della l</w:t>
-      </w:r>
-      <w:r>
-        <w:rPr>
-          <w:rFonts w:ascii="Calibri" w:eastAsia="Calibri" w:hAnsi="Calibri" w:cs="Calibri"/>
-          <w:sz w:val="32"/>
-        </w:rPr>
-        <w:t xml:space="preserve">ista osservabile statica della classe </w:t>
-      </w:r>
-      <w:proofErr w:type="spellStart"/>
-      <w:r>
-        <w:rPr>
-          <w:rFonts w:ascii="Calibri" w:eastAsia="Calibri" w:hAnsi="Calibri" w:cs="Calibri"/>
-          <w:sz w:val="32"/>
-        </w:rPr>
-        <w:t>SuperController</w:t>
-      </w:r>
-      <w:proofErr w:type="spellEnd"/>
-      <w:r>
-        <w:rPr>
-          <w:rFonts w:ascii="Calibri" w:eastAsia="Calibri" w:hAnsi="Calibri" w:cs="Calibri"/>
-          <w:sz w:val="32"/>
-        </w:rPr>
-        <w:t xml:space="preserve"> condivisa tra le varie schermate.</w:t>
-      </w:r>
-    </w:p>
-    <w:p>
-      <w:pPr>
-        <w:rPr>
-          <w:rFonts w:ascii="Aptos" w:eastAsia="Aptos" w:hAnsi="Aptos" w:cs="Aptos"/>
-          <w:sz w:val="40"/>
-        </w:rPr>
-      </w:pPr>
-      <w:r>
-        <w:rPr>
-          <w:rFonts w:ascii="Aptos" w:eastAsia="Aptos" w:hAnsi="Aptos" w:cs="Aptos"/>
-          <w:sz w:val="40"/>
-        </w:rPr>
-        <w:t xml:space="preserve">Principio di robustezza: </w:t>
-      </w:r>
-      <w:r>
-        <w:rPr>
-          <w:rFonts w:ascii="Calibri" w:eastAsia="Calibri" w:hAnsi="Calibri" w:cs="Calibri"/>
-          <w:sz w:val="32"/>
-        </w:rPr>
-        <w:t xml:space="preserve">il programma soddisfa pienamente tutte le </w:t>
-      </w:r>
-      <w:proofErr w:type="spellStart"/>
-      <w:r>
-        <w:rPr>
-          <w:rFonts w:ascii="Calibri" w:eastAsia="Calibri" w:hAnsi="Calibri" w:cs="Calibri"/>
-          <w:sz w:val="32"/>
-        </w:rPr>
-        <w:t>postcondizioni</w:t>
-      </w:r>
-      <w:proofErr w:type="spellEnd"/>
-      <w:r>
-        <w:rPr>
-          <w:rFonts w:ascii="Calibri" w:eastAsia="Calibri" w:hAnsi="Calibri" w:cs="Calibri"/>
-          <w:sz w:val="32"/>
-        </w:rPr>
-        <w:t xml:space="preserve"> dei vari requisiti. Il programma non si porta in uno stato inconsistente e tutte le fu</w:t>
+        <w:t>il programma soddisfa pienamente tutte le postcondizioni dei vari requisiti. Il programma non si porta in uno stato inconsistente e tutte le fu</w:t>
       </w:r>
       <w:r>
         <w:rPr>

</xml_diff>